<commit_message>
cap 3 4 EN
</commit_message>
<xml_diff>
--- a/Tese_word/Capitulos/4-Descrição_programa.docx
+++ b/Tese_word/Capitulos/4-Descrição_programa.docx
@@ -1737,6 +1737,7 @@
                 <w:lang w:eastAsia="en-US"/>
               </w:rPr>
             </w:pPr>
+            <w:proofErr w:type="spellStart"/>
             <w:r>
               <w:rPr>
                 <w:rFonts w:ascii="Consolas" w:eastAsiaTheme="minorHAnsi" w:hAnsi="Consolas" w:cs="Consolas"/>
@@ -1747,16 +1748,40 @@
               </w:rPr>
               <w:t>public</w:t>
             </w:r>
-            <w:r>
-              <w:rPr>
-                <w:rFonts w:ascii="Consolas" w:eastAsiaTheme="minorHAnsi" w:hAnsi="Consolas" w:cs="Consolas"/>
-                <w:color w:val="000000"/>
-                <w:sz w:val="16"/>
-                <w:szCs w:val="19"/>
-                <w:lang w:eastAsia="en-US"/>
-              </w:rPr>
-              <w:t xml:space="preserve"> Genome(</w:t>
-            </w:r>
+            <w:proofErr w:type="spellEnd"/>
+            <w:r>
+              <w:rPr>
+                <w:rFonts w:ascii="Consolas" w:eastAsiaTheme="minorHAnsi" w:hAnsi="Consolas" w:cs="Consolas"/>
+                <w:color w:val="000000"/>
+                <w:sz w:val="16"/>
+                <w:szCs w:val="19"/>
+                <w:lang w:eastAsia="en-US"/>
+              </w:rPr>
+              <w:t xml:space="preserve"> </w:t>
+            </w:r>
+            <w:proofErr w:type="spellStart"/>
+            <w:r>
+              <w:rPr>
+                <w:rFonts w:ascii="Consolas" w:eastAsiaTheme="minorHAnsi" w:hAnsi="Consolas" w:cs="Consolas"/>
+                <w:color w:val="000000"/>
+                <w:sz w:val="16"/>
+                <w:szCs w:val="19"/>
+                <w:lang w:eastAsia="en-US"/>
+              </w:rPr>
+              <w:t>Genome</w:t>
+            </w:r>
+            <w:proofErr w:type="spellEnd"/>
+            <w:r>
+              <w:rPr>
+                <w:rFonts w:ascii="Consolas" w:eastAsiaTheme="minorHAnsi" w:hAnsi="Consolas" w:cs="Consolas"/>
+                <w:color w:val="000000"/>
+                <w:sz w:val="16"/>
+                <w:szCs w:val="19"/>
+                <w:lang w:eastAsia="en-US"/>
+              </w:rPr>
+              <w:t>(</w:t>
+            </w:r>
+            <w:proofErr w:type="spellStart"/>
             <w:r>
               <w:rPr>
                 <w:rFonts w:ascii="Consolas" w:eastAsiaTheme="minorHAnsi" w:hAnsi="Consolas" w:cs="Consolas"/>
@@ -1767,15 +1792,27 @@
               </w:rPr>
               <w:t>double</w:t>
             </w:r>
-            <w:r>
-              <w:rPr>
-                <w:rFonts w:ascii="Consolas" w:eastAsiaTheme="minorHAnsi" w:hAnsi="Consolas" w:cs="Consolas"/>
-                <w:color w:val="000000"/>
-                <w:sz w:val="16"/>
-                <w:szCs w:val="19"/>
-                <w:lang w:eastAsia="en-US"/>
-              </w:rPr>
-              <w:t xml:space="preserve"> Largura,</w:t>
+            <w:proofErr w:type="spellEnd"/>
+            <w:r>
+              <w:rPr>
+                <w:rFonts w:ascii="Consolas" w:eastAsiaTheme="minorHAnsi" w:hAnsi="Consolas" w:cs="Consolas"/>
+                <w:color w:val="000000"/>
+                <w:sz w:val="16"/>
+                <w:szCs w:val="19"/>
+                <w:lang w:eastAsia="en-US"/>
+              </w:rPr>
+              <w:t xml:space="preserve"> </w:t>
+            </w:r>
+            <w:proofErr w:type="spellStart"/>
+            <w:r>
+              <w:rPr>
+                <w:rFonts w:ascii="Consolas" w:eastAsiaTheme="minorHAnsi" w:hAnsi="Consolas" w:cs="Consolas"/>
+                <w:color w:val="000000"/>
+                <w:sz w:val="16"/>
+                <w:szCs w:val="19"/>
+                <w:lang w:eastAsia="en-US"/>
+              </w:rPr>
+              <w:t>Largura,</w:t>
             </w:r>
             <w:r>
               <w:rPr>
@@ -1787,6 +1824,7 @@
               </w:rPr>
               <w:t>int</w:t>
             </w:r>
+            <w:proofErr w:type="spellEnd"/>
             <w:r>
               <w:rPr>
                 <w:rFonts w:ascii="Consolas" w:eastAsiaTheme="minorHAnsi" w:hAnsi="Consolas" w:cs="Consolas"/>
@@ -1797,6 +1835,7 @@
               </w:rPr>
               <w:t xml:space="preserve"> Altura, </w:t>
             </w:r>
+            <w:proofErr w:type="spellStart"/>
             <w:r>
               <w:rPr>
                 <w:rFonts w:ascii="Consolas" w:eastAsiaTheme="minorHAnsi" w:hAnsi="Consolas" w:cs="Consolas"/>
@@ -1807,15 +1846,27 @@
               </w:rPr>
               <w:t>double</w:t>
             </w:r>
-            <w:r>
-              <w:rPr>
-                <w:rFonts w:ascii="Consolas" w:eastAsiaTheme="minorHAnsi" w:hAnsi="Consolas" w:cs="Consolas"/>
-                <w:color w:val="000000"/>
-                <w:sz w:val="16"/>
-                <w:szCs w:val="19"/>
-                <w:lang w:eastAsia="en-US"/>
-              </w:rPr>
-              <w:t xml:space="preserve"> horiz_div,</w:t>
+            <w:proofErr w:type="spellEnd"/>
+            <w:r>
+              <w:rPr>
+                <w:rFonts w:ascii="Consolas" w:eastAsiaTheme="minorHAnsi" w:hAnsi="Consolas" w:cs="Consolas"/>
+                <w:color w:val="000000"/>
+                <w:sz w:val="16"/>
+                <w:szCs w:val="19"/>
+                <w:lang w:eastAsia="en-US"/>
+              </w:rPr>
+              <w:t xml:space="preserve"> </w:t>
+            </w:r>
+            <w:proofErr w:type="spellStart"/>
+            <w:r>
+              <w:rPr>
+                <w:rFonts w:ascii="Consolas" w:eastAsiaTheme="minorHAnsi" w:hAnsi="Consolas" w:cs="Consolas"/>
+                <w:color w:val="000000"/>
+                <w:sz w:val="16"/>
+                <w:szCs w:val="19"/>
+                <w:lang w:eastAsia="en-US"/>
+              </w:rPr>
+              <w:t>horiz_div,</w:t>
             </w:r>
             <w:r>
               <w:rPr>
@@ -1827,16 +1878,40 @@
               </w:rPr>
               <w:t>double</w:t>
             </w:r>
-            <w:r>
-              <w:rPr>
-                <w:rFonts w:ascii="Consolas" w:eastAsiaTheme="minorHAnsi" w:hAnsi="Consolas" w:cs="Consolas"/>
-                <w:color w:val="000000"/>
-                <w:sz w:val="16"/>
-                <w:szCs w:val="19"/>
-                <w:lang w:eastAsia="en-US"/>
-              </w:rPr>
-              <w:t xml:space="preserve"> subdiv, </w:t>
-            </w:r>
+            <w:proofErr w:type="spellEnd"/>
+            <w:r>
+              <w:rPr>
+                <w:rFonts w:ascii="Consolas" w:eastAsiaTheme="minorHAnsi" w:hAnsi="Consolas" w:cs="Consolas"/>
+                <w:color w:val="000000"/>
+                <w:sz w:val="16"/>
+                <w:szCs w:val="19"/>
+                <w:lang w:eastAsia="en-US"/>
+              </w:rPr>
+              <w:t xml:space="preserve"> </w:t>
+            </w:r>
+            <w:proofErr w:type="spellStart"/>
+            <w:r>
+              <w:rPr>
+                <w:rFonts w:ascii="Consolas" w:eastAsiaTheme="minorHAnsi" w:hAnsi="Consolas" w:cs="Consolas"/>
+                <w:color w:val="000000"/>
+                <w:sz w:val="16"/>
+                <w:szCs w:val="19"/>
+                <w:lang w:eastAsia="en-US"/>
+              </w:rPr>
+              <w:t>subdiv</w:t>
+            </w:r>
+            <w:proofErr w:type="spellEnd"/>
+            <w:r>
+              <w:rPr>
+                <w:rFonts w:ascii="Consolas" w:eastAsiaTheme="minorHAnsi" w:hAnsi="Consolas" w:cs="Consolas"/>
+                <w:color w:val="000000"/>
+                <w:sz w:val="16"/>
+                <w:szCs w:val="19"/>
+                <w:lang w:eastAsia="en-US"/>
+              </w:rPr>
+              <w:t xml:space="preserve">, </w:t>
+            </w:r>
+            <w:proofErr w:type="spellStart"/>
             <w:r>
               <w:rPr>
                 <w:rFonts w:ascii="Consolas" w:eastAsiaTheme="minorHAnsi" w:hAnsi="Consolas" w:cs="Consolas"/>
@@ -1847,16 +1922,40 @@
               </w:rPr>
               <w:t>int</w:t>
             </w:r>
-            <w:r>
-              <w:rPr>
-                <w:rFonts w:ascii="Consolas" w:eastAsiaTheme="minorHAnsi" w:hAnsi="Consolas" w:cs="Consolas"/>
-                <w:color w:val="000000"/>
-                <w:sz w:val="16"/>
-                <w:szCs w:val="19"/>
-                <w:lang w:eastAsia="en-US"/>
-              </w:rPr>
-              <w:t xml:space="preserve"> N_cabos, </w:t>
-            </w:r>
+            <w:proofErr w:type="spellEnd"/>
+            <w:r>
+              <w:rPr>
+                <w:rFonts w:ascii="Consolas" w:eastAsiaTheme="minorHAnsi" w:hAnsi="Consolas" w:cs="Consolas"/>
+                <w:color w:val="000000"/>
+                <w:sz w:val="16"/>
+                <w:szCs w:val="19"/>
+                <w:lang w:eastAsia="en-US"/>
+              </w:rPr>
+              <w:t xml:space="preserve"> </w:t>
+            </w:r>
+            <w:proofErr w:type="spellStart"/>
+            <w:r>
+              <w:rPr>
+                <w:rFonts w:ascii="Consolas" w:eastAsiaTheme="minorHAnsi" w:hAnsi="Consolas" w:cs="Consolas"/>
+                <w:color w:val="000000"/>
+                <w:sz w:val="16"/>
+                <w:szCs w:val="19"/>
+                <w:lang w:eastAsia="en-US"/>
+              </w:rPr>
+              <w:t>N_cabos</w:t>
+            </w:r>
+            <w:proofErr w:type="spellEnd"/>
+            <w:r>
+              <w:rPr>
+                <w:rFonts w:ascii="Consolas" w:eastAsiaTheme="minorHAnsi" w:hAnsi="Consolas" w:cs="Consolas"/>
+                <w:color w:val="000000"/>
+                <w:sz w:val="16"/>
+                <w:szCs w:val="19"/>
+                <w:lang w:eastAsia="en-US"/>
+              </w:rPr>
+              <w:t xml:space="preserve">, </w:t>
+            </w:r>
+            <w:proofErr w:type="spellStart"/>
             <w:r>
               <w:rPr>
                 <w:rFonts w:ascii="Consolas" w:eastAsiaTheme="minorHAnsi" w:hAnsi="Consolas" w:cs="Consolas"/>
@@ -1867,15 +1966,27 @@
               </w:rPr>
               <w:t>int</w:t>
             </w:r>
-            <w:r>
-              <w:rPr>
-                <w:rFonts w:ascii="Consolas" w:eastAsiaTheme="minorHAnsi" w:hAnsi="Consolas" w:cs="Consolas"/>
-                <w:color w:val="000000"/>
-                <w:sz w:val="16"/>
-                <w:szCs w:val="19"/>
-                <w:lang w:eastAsia="en-US"/>
-              </w:rPr>
-              <w:t>[] h_cabos,</w:t>
+            <w:proofErr w:type="spellEnd"/>
+            <w:r>
+              <w:rPr>
+                <w:rFonts w:ascii="Consolas" w:eastAsiaTheme="minorHAnsi" w:hAnsi="Consolas" w:cs="Consolas"/>
+                <w:color w:val="000000"/>
+                <w:sz w:val="16"/>
+                <w:szCs w:val="19"/>
+                <w:lang w:eastAsia="en-US"/>
+              </w:rPr>
+              <w:t xml:space="preserve">[] </w:t>
+            </w:r>
+            <w:proofErr w:type="spellStart"/>
+            <w:r>
+              <w:rPr>
+                <w:rFonts w:ascii="Consolas" w:eastAsiaTheme="minorHAnsi" w:hAnsi="Consolas" w:cs="Consolas"/>
+                <w:color w:val="000000"/>
+                <w:sz w:val="16"/>
+                <w:szCs w:val="19"/>
+                <w:lang w:eastAsia="en-US"/>
+              </w:rPr>
+              <w:t>h_cabos,</w:t>
             </w:r>
             <w:r>
               <w:rPr>
@@ -1887,15 +1998,38 @@
               </w:rPr>
               <w:t>double</w:t>
             </w:r>
-            <w:r>
-              <w:rPr>
-                <w:rFonts w:ascii="Consolas" w:eastAsiaTheme="minorHAnsi" w:hAnsi="Consolas" w:cs="Consolas"/>
-                <w:color w:val="000000"/>
-                <w:sz w:val="16"/>
-                <w:szCs w:val="19"/>
-                <w:lang w:eastAsia="en-US"/>
-              </w:rPr>
-              <w:t>[] dist_centro)</w:t>
+            <w:proofErr w:type="spellEnd"/>
+            <w:r>
+              <w:rPr>
+                <w:rFonts w:ascii="Consolas" w:eastAsiaTheme="minorHAnsi" w:hAnsi="Consolas" w:cs="Consolas"/>
+                <w:color w:val="000000"/>
+                <w:sz w:val="16"/>
+                <w:szCs w:val="19"/>
+                <w:lang w:eastAsia="en-US"/>
+              </w:rPr>
+              <w:t xml:space="preserve">[] </w:t>
+            </w:r>
+            <w:proofErr w:type="spellStart"/>
+            <w:r>
+              <w:rPr>
+                <w:rFonts w:ascii="Consolas" w:eastAsiaTheme="minorHAnsi" w:hAnsi="Consolas" w:cs="Consolas"/>
+                <w:color w:val="000000"/>
+                <w:sz w:val="16"/>
+                <w:szCs w:val="19"/>
+                <w:lang w:eastAsia="en-US"/>
+              </w:rPr>
+              <w:t>dist_centro</w:t>
+            </w:r>
+            <w:proofErr w:type="spellEnd"/>
+            <w:r>
+              <w:rPr>
+                <w:rFonts w:ascii="Consolas" w:eastAsiaTheme="minorHAnsi" w:hAnsi="Consolas" w:cs="Consolas"/>
+                <w:color w:val="000000"/>
+                <w:sz w:val="16"/>
+                <w:szCs w:val="19"/>
+                <w:lang w:eastAsia="en-US"/>
+              </w:rPr>
+              <w:t>)</w:t>
             </w:r>
           </w:p>
           <w:p>
@@ -2015,15 +2149,27 @@
               </w:rPr>
               <w:t xml:space="preserve">            </w:t>
             </w:r>
-            <w:r>
-              <w:rPr>
-                <w:rFonts w:ascii="Consolas" w:eastAsiaTheme="minorHAnsi" w:hAnsi="Consolas" w:cs="Consolas"/>
-                <w:color w:val="000000"/>
-                <w:sz w:val="16"/>
-                <w:szCs w:val="19"/>
-                <w:lang w:val="en-GB" w:eastAsia="en-US"/>
-              </w:rPr>
-              <w:t xml:space="preserve">pt_cloud = </w:t>
+            <w:proofErr w:type="spellStart"/>
+            <w:r>
+              <w:rPr>
+                <w:rFonts w:ascii="Consolas" w:eastAsiaTheme="minorHAnsi" w:hAnsi="Consolas" w:cs="Consolas"/>
+                <w:color w:val="000000"/>
+                <w:sz w:val="16"/>
+                <w:szCs w:val="19"/>
+                <w:lang w:val="en-GB" w:eastAsia="en-US"/>
+              </w:rPr>
+              <w:t>pt_cloud</w:t>
+            </w:r>
+            <w:proofErr w:type="spellEnd"/>
+            <w:r>
+              <w:rPr>
+                <w:rFonts w:ascii="Consolas" w:eastAsiaTheme="minorHAnsi" w:hAnsi="Consolas" w:cs="Consolas"/>
+                <w:color w:val="000000"/>
+                <w:sz w:val="16"/>
+                <w:szCs w:val="19"/>
+                <w:lang w:val="en-GB" w:eastAsia="en-US"/>
+              </w:rPr>
+              <w:t xml:space="preserve"> = </w:t>
             </w:r>
             <w:r>
               <w:rPr>
@@ -2065,6 +2211,7 @@
               </w:rPr>
               <w:t>[5, (</w:t>
             </w:r>
+            <w:proofErr w:type="spellStart"/>
             <w:r>
               <w:rPr>
                 <w:rFonts w:ascii="Consolas" w:eastAsiaTheme="minorHAnsi" w:hAnsi="Consolas" w:cs="Consolas"/>
@@ -2075,15 +2222,82 @@
               </w:rPr>
               <w:t>int</w:t>
             </w:r>
-            <w:r>
-              <w:rPr>
-                <w:rFonts w:ascii="Consolas" w:eastAsiaTheme="minorHAnsi" w:hAnsi="Consolas" w:cs="Consolas"/>
-                <w:color w:val="000000"/>
-                <w:sz w:val="16"/>
-                <w:szCs w:val="19"/>
-                <w:lang w:val="en-GB" w:eastAsia="en-US"/>
-              </w:rPr>
-              <w:t>)(17*N_cabos + 4 + (4 * subdiv) * (horiz_div - 1))];</w:t>
+            <w:proofErr w:type="spellEnd"/>
+            <w:r>
+              <w:rPr>
+                <w:rFonts w:ascii="Consolas" w:eastAsiaTheme="minorHAnsi" w:hAnsi="Consolas" w:cs="Consolas"/>
+                <w:color w:val="000000"/>
+                <w:sz w:val="16"/>
+                <w:szCs w:val="19"/>
+                <w:lang w:val="en-GB" w:eastAsia="en-US"/>
+              </w:rPr>
+              <w:t>)(17*</w:t>
+            </w:r>
+            <w:proofErr w:type="spellStart"/>
+            <w:r>
+              <w:rPr>
+                <w:rFonts w:ascii="Consolas" w:eastAsiaTheme="minorHAnsi" w:hAnsi="Consolas" w:cs="Consolas"/>
+                <w:color w:val="000000"/>
+                <w:sz w:val="16"/>
+                <w:szCs w:val="19"/>
+                <w:lang w:val="en-GB" w:eastAsia="en-US"/>
+              </w:rPr>
+              <w:t>N_cabos</w:t>
+            </w:r>
+            <w:proofErr w:type="spellEnd"/>
+            <w:r>
+              <w:rPr>
+                <w:rFonts w:ascii="Consolas" w:eastAsiaTheme="minorHAnsi" w:hAnsi="Consolas" w:cs="Consolas"/>
+                <w:color w:val="000000"/>
+                <w:sz w:val="16"/>
+                <w:szCs w:val="19"/>
+                <w:lang w:val="en-GB" w:eastAsia="en-US"/>
+              </w:rPr>
+              <w:t xml:space="preserve"> + 4 + (4 * </w:t>
+            </w:r>
+            <w:proofErr w:type="spellStart"/>
+            <w:r>
+              <w:rPr>
+                <w:rFonts w:ascii="Consolas" w:eastAsiaTheme="minorHAnsi" w:hAnsi="Consolas" w:cs="Consolas"/>
+                <w:color w:val="000000"/>
+                <w:sz w:val="16"/>
+                <w:szCs w:val="19"/>
+                <w:lang w:val="en-GB" w:eastAsia="en-US"/>
+              </w:rPr>
+              <w:t>subdiv</w:t>
+            </w:r>
+            <w:proofErr w:type="spellEnd"/>
+            <w:r>
+              <w:rPr>
+                <w:rFonts w:ascii="Consolas" w:eastAsiaTheme="minorHAnsi" w:hAnsi="Consolas" w:cs="Consolas"/>
+                <w:color w:val="000000"/>
+                <w:sz w:val="16"/>
+                <w:szCs w:val="19"/>
+                <w:lang w:val="en-GB" w:eastAsia="en-US"/>
+              </w:rPr>
+              <w:t>) * (</w:t>
+            </w:r>
+            <w:proofErr w:type="spellStart"/>
+            <w:r>
+              <w:rPr>
+                <w:rFonts w:ascii="Consolas" w:eastAsiaTheme="minorHAnsi" w:hAnsi="Consolas" w:cs="Consolas"/>
+                <w:color w:val="000000"/>
+                <w:sz w:val="16"/>
+                <w:szCs w:val="19"/>
+                <w:lang w:val="en-GB" w:eastAsia="en-US"/>
+              </w:rPr>
+              <w:t>horiz_div</w:t>
+            </w:r>
+            <w:proofErr w:type="spellEnd"/>
+            <w:r>
+              <w:rPr>
+                <w:rFonts w:ascii="Consolas" w:eastAsiaTheme="minorHAnsi" w:hAnsi="Consolas" w:cs="Consolas"/>
+                <w:color w:val="000000"/>
+                <w:sz w:val="16"/>
+                <w:szCs w:val="19"/>
+                <w:lang w:val="en-GB" w:eastAsia="en-US"/>
+              </w:rPr>
+              <w:t xml:space="preserve"> - 1))];</w:t>
             </w:r>
           </w:p>
           <w:p>
@@ -2109,16 +2323,29 @@
               </w:rPr>
               <w:t xml:space="preserve">            </w:t>
             </w:r>
-            <w:r>
-              <w:rPr>
-                <w:rFonts w:ascii="Consolas" w:eastAsiaTheme="minorHAnsi" w:hAnsi="Consolas" w:cs="Consolas"/>
-                <w:color w:val="000000"/>
-                <w:sz w:val="16"/>
-                <w:szCs w:val="19"/>
-                <w:lang w:eastAsia="en-US"/>
-              </w:rPr>
-              <w:t xml:space="preserve">bars = </w:t>
-            </w:r>
+            <w:proofErr w:type="spellStart"/>
+            <w:r>
+              <w:rPr>
+                <w:rFonts w:ascii="Consolas" w:eastAsiaTheme="minorHAnsi" w:hAnsi="Consolas" w:cs="Consolas"/>
+                <w:color w:val="000000"/>
+                <w:sz w:val="16"/>
+                <w:szCs w:val="19"/>
+                <w:lang w:eastAsia="en-US"/>
+              </w:rPr>
+              <w:t>bars</w:t>
+            </w:r>
+            <w:proofErr w:type="spellEnd"/>
+            <w:r>
+              <w:rPr>
+                <w:rFonts w:ascii="Consolas" w:eastAsiaTheme="minorHAnsi" w:hAnsi="Consolas" w:cs="Consolas"/>
+                <w:color w:val="000000"/>
+                <w:sz w:val="16"/>
+                <w:szCs w:val="19"/>
+                <w:lang w:eastAsia="en-US"/>
+              </w:rPr>
+              <w:t xml:space="preserve"> = </w:t>
+            </w:r>
+            <w:proofErr w:type="spellStart"/>
             <w:r>
               <w:rPr>
                 <w:rFonts w:ascii="Consolas" w:eastAsiaTheme="minorHAnsi" w:hAnsi="Consolas" w:cs="Consolas"/>
@@ -2129,6 +2356,7 @@
               </w:rPr>
               <w:t>new</w:t>
             </w:r>
+            <w:proofErr w:type="spellEnd"/>
             <w:r>
               <w:rPr>
                 <w:rFonts w:ascii="Consolas" w:eastAsiaTheme="minorHAnsi" w:hAnsi="Consolas" w:cs="Consolas"/>
@@ -2139,6 +2367,7 @@
               </w:rPr>
               <w:t xml:space="preserve"> </w:t>
             </w:r>
+            <w:proofErr w:type="spellStart"/>
             <w:r>
               <w:rPr>
                 <w:rFonts w:ascii="Consolas" w:eastAsiaTheme="minorHAnsi" w:hAnsi="Consolas" w:cs="Consolas"/>
@@ -2149,6 +2378,7 @@
               </w:rPr>
               <w:t>double</w:t>
             </w:r>
+            <w:proofErr w:type="spellEnd"/>
             <w:r>
               <w:rPr>
                 <w:rFonts w:ascii="Consolas" w:eastAsiaTheme="minorHAnsi" w:hAnsi="Consolas" w:cs="Consolas"/>
@@ -2159,6 +2389,7 @@
               </w:rPr>
               <w:t>[6, (</w:t>
             </w:r>
+            <w:proofErr w:type="spellStart"/>
             <w:r>
               <w:rPr>
                 <w:rFonts w:ascii="Consolas" w:eastAsiaTheme="minorHAnsi" w:hAnsi="Consolas" w:cs="Consolas"/>
@@ -2169,15 +2400,170 @@
               </w:rPr>
               <w:t>int</w:t>
             </w:r>
-            <w:r>
-              <w:rPr>
-                <w:rFonts w:ascii="Consolas" w:eastAsiaTheme="minorHAnsi" w:hAnsi="Consolas" w:cs="Consolas"/>
-                <w:color w:val="000000"/>
-                <w:sz w:val="16"/>
-                <w:szCs w:val="19"/>
-                <w:lang w:eastAsia="en-US"/>
-              </w:rPr>
-              <w:t>)((4 * horiz_div - 8) * (subdiv * subdiv) + (12 * horiz_div - 12) * subdiv - 8 * horiz_div + 36 * N_cabos + 20)];</w:t>
+            <w:proofErr w:type="spellEnd"/>
+            <w:r>
+              <w:rPr>
+                <w:rFonts w:ascii="Consolas" w:eastAsiaTheme="minorHAnsi" w:hAnsi="Consolas" w:cs="Consolas"/>
+                <w:color w:val="000000"/>
+                <w:sz w:val="16"/>
+                <w:szCs w:val="19"/>
+                <w:lang w:eastAsia="en-US"/>
+              </w:rPr>
+              <w:t xml:space="preserve">)((4 * </w:t>
+            </w:r>
+            <w:proofErr w:type="spellStart"/>
+            <w:r>
+              <w:rPr>
+                <w:rFonts w:ascii="Consolas" w:eastAsiaTheme="minorHAnsi" w:hAnsi="Consolas" w:cs="Consolas"/>
+                <w:color w:val="000000"/>
+                <w:sz w:val="16"/>
+                <w:szCs w:val="19"/>
+                <w:lang w:eastAsia="en-US"/>
+              </w:rPr>
+              <w:t>horiz_div</w:t>
+            </w:r>
+            <w:proofErr w:type="spellEnd"/>
+            <w:r>
+              <w:rPr>
+                <w:rFonts w:ascii="Consolas" w:eastAsiaTheme="minorHAnsi" w:hAnsi="Consolas" w:cs="Consolas"/>
+                <w:color w:val="000000"/>
+                <w:sz w:val="16"/>
+                <w:szCs w:val="19"/>
+                <w:lang w:eastAsia="en-US"/>
+              </w:rPr>
+              <w:t xml:space="preserve"> - 8) * (</w:t>
+            </w:r>
+            <w:proofErr w:type="spellStart"/>
+            <w:r>
+              <w:rPr>
+                <w:rFonts w:ascii="Consolas" w:eastAsiaTheme="minorHAnsi" w:hAnsi="Consolas" w:cs="Consolas"/>
+                <w:color w:val="000000"/>
+                <w:sz w:val="16"/>
+                <w:szCs w:val="19"/>
+                <w:lang w:eastAsia="en-US"/>
+              </w:rPr>
+              <w:t>subdiv</w:t>
+            </w:r>
+            <w:proofErr w:type="spellEnd"/>
+            <w:r>
+              <w:rPr>
+                <w:rFonts w:ascii="Consolas" w:eastAsiaTheme="minorHAnsi" w:hAnsi="Consolas" w:cs="Consolas"/>
+                <w:color w:val="000000"/>
+                <w:sz w:val="16"/>
+                <w:szCs w:val="19"/>
+                <w:lang w:eastAsia="en-US"/>
+              </w:rPr>
+              <w:t xml:space="preserve"> * </w:t>
+            </w:r>
+            <w:proofErr w:type="spellStart"/>
+            <w:r>
+              <w:rPr>
+                <w:rFonts w:ascii="Consolas" w:eastAsiaTheme="minorHAnsi" w:hAnsi="Consolas" w:cs="Consolas"/>
+                <w:color w:val="000000"/>
+                <w:sz w:val="16"/>
+                <w:szCs w:val="19"/>
+                <w:lang w:eastAsia="en-US"/>
+              </w:rPr>
+              <w:t>subdiv</w:t>
+            </w:r>
+            <w:proofErr w:type="spellEnd"/>
+            <w:r>
+              <w:rPr>
+                <w:rFonts w:ascii="Consolas" w:eastAsiaTheme="minorHAnsi" w:hAnsi="Consolas" w:cs="Consolas"/>
+                <w:color w:val="000000"/>
+                <w:sz w:val="16"/>
+                <w:szCs w:val="19"/>
+                <w:lang w:eastAsia="en-US"/>
+              </w:rPr>
+              <w:t xml:space="preserve">) + (12 * </w:t>
+            </w:r>
+            <w:proofErr w:type="spellStart"/>
+            <w:r>
+              <w:rPr>
+                <w:rFonts w:ascii="Consolas" w:eastAsiaTheme="minorHAnsi" w:hAnsi="Consolas" w:cs="Consolas"/>
+                <w:color w:val="000000"/>
+                <w:sz w:val="16"/>
+                <w:szCs w:val="19"/>
+                <w:lang w:eastAsia="en-US"/>
+              </w:rPr>
+              <w:t>horiz_div</w:t>
+            </w:r>
+            <w:proofErr w:type="spellEnd"/>
+            <w:r>
+              <w:rPr>
+                <w:rFonts w:ascii="Consolas" w:eastAsiaTheme="minorHAnsi" w:hAnsi="Consolas" w:cs="Consolas"/>
+                <w:color w:val="000000"/>
+                <w:sz w:val="16"/>
+                <w:szCs w:val="19"/>
+                <w:lang w:eastAsia="en-US"/>
+              </w:rPr>
+              <w:t xml:space="preserve"> - 12) * </w:t>
+            </w:r>
+            <w:proofErr w:type="spellStart"/>
+            <w:r>
+              <w:rPr>
+                <w:rFonts w:ascii="Consolas" w:eastAsiaTheme="minorHAnsi" w:hAnsi="Consolas" w:cs="Consolas"/>
+                <w:color w:val="000000"/>
+                <w:sz w:val="16"/>
+                <w:szCs w:val="19"/>
+                <w:lang w:eastAsia="en-US"/>
+              </w:rPr>
+              <w:t>subdiv</w:t>
+            </w:r>
+            <w:proofErr w:type="spellEnd"/>
+            <w:r>
+              <w:rPr>
+                <w:rFonts w:ascii="Consolas" w:eastAsiaTheme="minorHAnsi" w:hAnsi="Consolas" w:cs="Consolas"/>
+                <w:color w:val="000000"/>
+                <w:sz w:val="16"/>
+                <w:szCs w:val="19"/>
+                <w:lang w:eastAsia="en-US"/>
+              </w:rPr>
+              <w:t xml:space="preserve"> - 8 * </w:t>
+            </w:r>
+            <w:proofErr w:type="spellStart"/>
+            <w:r>
+              <w:rPr>
+                <w:rFonts w:ascii="Consolas" w:eastAsiaTheme="minorHAnsi" w:hAnsi="Consolas" w:cs="Consolas"/>
+                <w:color w:val="000000"/>
+                <w:sz w:val="16"/>
+                <w:szCs w:val="19"/>
+                <w:lang w:eastAsia="en-US"/>
+              </w:rPr>
+              <w:t>horiz_div</w:t>
+            </w:r>
+            <w:proofErr w:type="spellEnd"/>
+            <w:r>
+              <w:rPr>
+                <w:rFonts w:ascii="Consolas" w:eastAsiaTheme="minorHAnsi" w:hAnsi="Consolas" w:cs="Consolas"/>
+                <w:color w:val="000000"/>
+                <w:sz w:val="16"/>
+                <w:szCs w:val="19"/>
+                <w:lang w:eastAsia="en-US"/>
+              </w:rPr>
+              <w:t xml:space="preserve"> + 36 * </w:t>
+            </w:r>
+            <w:proofErr w:type="spellStart"/>
+            <w:r>
+              <w:rPr>
+                <w:rFonts w:ascii="Consolas" w:eastAsiaTheme="minorHAnsi" w:hAnsi="Consolas" w:cs="Consolas"/>
+                <w:color w:val="000000"/>
+                <w:sz w:val="16"/>
+                <w:szCs w:val="19"/>
+                <w:lang w:eastAsia="en-US"/>
+              </w:rPr>
+              <w:t>N_cabos</w:t>
+            </w:r>
+            <w:proofErr w:type="spellEnd"/>
+            <w:r>
+              <w:rPr>
+                <w:rFonts w:ascii="Consolas" w:eastAsiaTheme="minorHAnsi" w:hAnsi="Consolas" w:cs="Consolas"/>
+                <w:color w:val="000000"/>
+                <w:sz w:val="16"/>
+                <w:szCs w:val="19"/>
+                <w:lang w:eastAsia="en-US"/>
+              </w:rPr>
+              <w:t xml:space="preserve"> + 20)];</w:t>
             </w:r>
           </w:p>
           <w:p>
@@ -2553,7 +2939,29 @@
                 <w:szCs w:val="19"/>
                 <w:lang w:val="en-GB" w:eastAsia="en-US"/>
               </w:rPr>
-              <w:t xml:space="preserve">, subdiv, </w:t>
+              <w:t xml:space="preserve">, </w:t>
+            </w:r>
+            <w:proofErr w:type="spellStart"/>
+            <w:r>
+              <w:rPr>
+                <w:rFonts w:ascii="Consolas" w:eastAsiaTheme="minorHAnsi" w:hAnsi="Consolas" w:cs="Consolas"/>
+                <w:color w:val="000000"/>
+                <w:sz w:val="16"/>
+                <w:szCs w:val="19"/>
+                <w:lang w:val="en-GB" w:eastAsia="en-US"/>
+              </w:rPr>
+              <w:t>subdiv</w:t>
+            </w:r>
+            <w:proofErr w:type="spellEnd"/>
+            <w:r>
+              <w:rPr>
+                <w:rFonts w:ascii="Consolas" w:eastAsiaTheme="minorHAnsi" w:hAnsi="Consolas" w:cs="Consolas"/>
+                <w:color w:val="000000"/>
+                <w:sz w:val="16"/>
+                <w:szCs w:val="19"/>
+                <w:lang w:val="en-GB" w:eastAsia="en-US"/>
+              </w:rPr>
+              <w:t xml:space="preserve">, </w:t>
             </w:r>
             <w:proofErr w:type="spellStart"/>
             <w:r>
@@ -2727,7 +3135,51 @@
                 <w:szCs w:val="19"/>
                 <w:lang w:val="en-GB" w:eastAsia="en-US"/>
               </w:rPr>
-              <w:t xml:space="preserve">            bar_cnt = connect_bars(</w:t>
+              <w:t xml:space="preserve">            </w:t>
+            </w:r>
+            <w:proofErr w:type="spellStart"/>
+            <w:r>
+              <w:rPr>
+                <w:rFonts w:ascii="Consolas" w:eastAsiaTheme="minorHAnsi" w:hAnsi="Consolas" w:cs="Consolas"/>
+                <w:color w:val="000000"/>
+                <w:sz w:val="16"/>
+                <w:szCs w:val="19"/>
+                <w:lang w:val="en-GB" w:eastAsia="en-US"/>
+              </w:rPr>
+              <w:t>bar_cnt</w:t>
+            </w:r>
+            <w:proofErr w:type="spellEnd"/>
+            <w:r>
+              <w:rPr>
+                <w:rFonts w:ascii="Consolas" w:eastAsiaTheme="minorHAnsi" w:hAnsi="Consolas" w:cs="Consolas"/>
+                <w:color w:val="000000"/>
+                <w:sz w:val="16"/>
+                <w:szCs w:val="19"/>
+                <w:lang w:val="en-GB" w:eastAsia="en-US"/>
+              </w:rPr>
+              <w:t xml:space="preserve"> = </w:t>
+            </w:r>
+            <w:proofErr w:type="spellStart"/>
+            <w:r>
+              <w:rPr>
+                <w:rFonts w:ascii="Consolas" w:eastAsiaTheme="minorHAnsi" w:hAnsi="Consolas" w:cs="Consolas"/>
+                <w:color w:val="000000"/>
+                <w:sz w:val="16"/>
+                <w:szCs w:val="19"/>
+                <w:lang w:val="en-GB" w:eastAsia="en-US"/>
+              </w:rPr>
+              <w:t>connect_bars</w:t>
+            </w:r>
+            <w:proofErr w:type="spellEnd"/>
+            <w:r>
+              <w:rPr>
+                <w:rFonts w:ascii="Consolas" w:eastAsiaTheme="minorHAnsi" w:hAnsi="Consolas" w:cs="Consolas"/>
+                <w:color w:val="000000"/>
+                <w:sz w:val="16"/>
+                <w:szCs w:val="19"/>
+                <w:lang w:val="en-GB" w:eastAsia="en-US"/>
+              </w:rPr>
+              <w:t>(</w:t>
             </w:r>
             <w:r>
               <w:rPr>
@@ -2749,6 +3201,7 @@
               </w:rPr>
               <w:t xml:space="preserve"> bars,(</w:t>
             </w:r>
+            <w:proofErr w:type="spellStart"/>
             <w:r>
               <w:rPr>
                 <w:rFonts w:ascii="Consolas" w:eastAsiaTheme="minorHAnsi" w:hAnsi="Consolas" w:cs="Consolas"/>
@@ -2759,16 +3212,40 @@
               </w:rPr>
               <w:t>int</w:t>
             </w:r>
-            <w:r>
-              <w:rPr>
-                <w:rFonts w:ascii="Consolas" w:eastAsiaTheme="minorHAnsi" w:hAnsi="Consolas" w:cs="Consolas"/>
-                <w:color w:val="000000"/>
-                <w:sz w:val="16"/>
-                <w:szCs w:val="19"/>
-                <w:lang w:val="en-GB" w:eastAsia="en-US"/>
-              </w:rPr>
-              <w:t>)subdiv,(</w:t>
-            </w:r>
+            <w:proofErr w:type="spellEnd"/>
+            <w:r>
+              <w:rPr>
+                <w:rFonts w:ascii="Consolas" w:eastAsiaTheme="minorHAnsi" w:hAnsi="Consolas" w:cs="Consolas"/>
+                <w:color w:val="000000"/>
+                <w:sz w:val="16"/>
+                <w:szCs w:val="19"/>
+                <w:lang w:val="en-GB" w:eastAsia="en-US"/>
+              </w:rPr>
+              <w:t>)</w:t>
+            </w:r>
+            <w:proofErr w:type="spellStart"/>
+            <w:r>
+              <w:rPr>
+                <w:rFonts w:ascii="Consolas" w:eastAsiaTheme="minorHAnsi" w:hAnsi="Consolas" w:cs="Consolas"/>
+                <w:color w:val="000000"/>
+                <w:sz w:val="16"/>
+                <w:szCs w:val="19"/>
+                <w:lang w:val="en-GB" w:eastAsia="en-US"/>
+              </w:rPr>
+              <w:t>subdiv</w:t>
+            </w:r>
+            <w:proofErr w:type="spellEnd"/>
+            <w:r>
+              <w:rPr>
+                <w:rFonts w:ascii="Consolas" w:eastAsiaTheme="minorHAnsi" w:hAnsi="Consolas" w:cs="Consolas"/>
+                <w:color w:val="000000"/>
+                <w:sz w:val="16"/>
+                <w:szCs w:val="19"/>
+                <w:lang w:val="en-GB" w:eastAsia="en-US"/>
+              </w:rPr>
+              <w:t>,(</w:t>
+            </w:r>
+            <w:proofErr w:type="spellStart"/>
             <w:r>
               <w:rPr>
                 <w:rFonts w:ascii="Consolas" w:eastAsiaTheme="minorHAnsi" w:hAnsi="Consolas" w:cs="Consolas"/>
@@ -2779,39 +3256,84 @@
               </w:rPr>
               <w:t>int</w:t>
             </w:r>
-            <w:r>
-              <w:rPr>
-                <w:rFonts w:ascii="Consolas" w:eastAsiaTheme="minorHAnsi" w:hAnsi="Consolas" w:cs="Consolas"/>
-                <w:color w:val="000000"/>
-                <w:sz w:val="16"/>
-                <w:szCs w:val="19"/>
-                <w:lang w:val="en-GB" w:eastAsia="en-US"/>
-              </w:rPr>
-              <w:t>)horiz_div);</w:t>
-            </w:r>
-          </w:p>
-          <w:p>
-            <w:pPr>
-              <w:autoSpaceDE w:val="0"/>
-              <w:autoSpaceDN w:val="0"/>
-              <w:adjustRightInd w:val="0"/>
-              <w:rPr>
-                <w:rFonts w:ascii="Consolas" w:eastAsiaTheme="minorHAnsi" w:hAnsi="Consolas" w:cs="Consolas"/>
-                <w:color w:val="000000"/>
-                <w:sz w:val="16"/>
-                <w:szCs w:val="19"/>
-                <w:lang w:val="en-GB" w:eastAsia="en-US"/>
-              </w:rPr>
-            </w:pPr>
-            <w:r>
-              <w:rPr>
-                <w:rFonts w:ascii="Consolas" w:eastAsiaTheme="minorHAnsi" w:hAnsi="Consolas" w:cs="Consolas"/>
-                <w:color w:val="000000"/>
-                <w:sz w:val="16"/>
-                <w:szCs w:val="19"/>
-                <w:lang w:val="en-GB" w:eastAsia="en-US"/>
-              </w:rPr>
-              <w:t xml:space="preserve">            add_arm_bars(</w:t>
+            <w:proofErr w:type="spellEnd"/>
+            <w:r>
+              <w:rPr>
+                <w:rFonts w:ascii="Consolas" w:eastAsiaTheme="minorHAnsi" w:hAnsi="Consolas" w:cs="Consolas"/>
+                <w:color w:val="000000"/>
+                <w:sz w:val="16"/>
+                <w:szCs w:val="19"/>
+                <w:lang w:val="en-GB" w:eastAsia="en-US"/>
+              </w:rPr>
+              <w:t>)</w:t>
+            </w:r>
+            <w:proofErr w:type="spellStart"/>
+            <w:r>
+              <w:rPr>
+                <w:rFonts w:ascii="Consolas" w:eastAsiaTheme="minorHAnsi" w:hAnsi="Consolas" w:cs="Consolas"/>
+                <w:color w:val="000000"/>
+                <w:sz w:val="16"/>
+                <w:szCs w:val="19"/>
+                <w:lang w:val="en-GB" w:eastAsia="en-US"/>
+              </w:rPr>
+              <w:t>horiz_div</w:t>
+            </w:r>
+            <w:proofErr w:type="spellEnd"/>
+            <w:r>
+              <w:rPr>
+                <w:rFonts w:ascii="Consolas" w:eastAsiaTheme="minorHAnsi" w:hAnsi="Consolas" w:cs="Consolas"/>
+                <w:color w:val="000000"/>
+                <w:sz w:val="16"/>
+                <w:szCs w:val="19"/>
+                <w:lang w:val="en-GB" w:eastAsia="en-US"/>
+              </w:rPr>
+              <w:t>);</w:t>
+            </w:r>
+          </w:p>
+          <w:p>
+            <w:pPr>
+              <w:autoSpaceDE w:val="0"/>
+              <w:autoSpaceDN w:val="0"/>
+              <w:adjustRightInd w:val="0"/>
+              <w:rPr>
+                <w:rFonts w:ascii="Consolas" w:eastAsiaTheme="minorHAnsi" w:hAnsi="Consolas" w:cs="Consolas"/>
+                <w:color w:val="000000"/>
+                <w:sz w:val="16"/>
+                <w:szCs w:val="19"/>
+                <w:lang w:val="en-GB" w:eastAsia="en-US"/>
+              </w:rPr>
+            </w:pPr>
+            <w:r>
+              <w:rPr>
+                <w:rFonts w:ascii="Consolas" w:eastAsiaTheme="minorHAnsi" w:hAnsi="Consolas" w:cs="Consolas"/>
+                <w:color w:val="000000"/>
+                <w:sz w:val="16"/>
+                <w:szCs w:val="19"/>
+                <w:lang w:val="en-GB" w:eastAsia="en-US"/>
+              </w:rPr>
+              <w:t xml:space="preserve">            </w:t>
+            </w:r>
+            <w:proofErr w:type="spellStart"/>
+            <w:r>
+              <w:rPr>
+                <w:rFonts w:ascii="Consolas" w:eastAsiaTheme="minorHAnsi" w:hAnsi="Consolas" w:cs="Consolas"/>
+                <w:color w:val="000000"/>
+                <w:sz w:val="16"/>
+                <w:szCs w:val="19"/>
+                <w:lang w:val="en-GB" w:eastAsia="en-US"/>
+              </w:rPr>
+              <w:t>add_arm_bars</w:t>
+            </w:r>
+            <w:proofErr w:type="spellEnd"/>
+            <w:r>
+              <w:rPr>
+                <w:rFonts w:ascii="Consolas" w:eastAsiaTheme="minorHAnsi" w:hAnsi="Consolas" w:cs="Consolas"/>
+                <w:color w:val="000000"/>
+                <w:sz w:val="16"/>
+                <w:szCs w:val="19"/>
+                <w:lang w:val="en-GB" w:eastAsia="en-US"/>
+              </w:rPr>
+              <w:t>(</w:t>
             </w:r>
             <w:r>
               <w:rPr>
@@ -2851,8 +3373,53 @@
                 <w:szCs w:val="19"/>
                 <w:lang w:val="en-GB" w:eastAsia="en-US"/>
               </w:rPr>
-              <w:t xml:space="preserve"> bar_cnt, connection_rings, (</w:t>
-            </w:r>
+              <w:t xml:space="preserve"> </w:t>
+            </w:r>
+            <w:proofErr w:type="spellStart"/>
+            <w:r>
+              <w:rPr>
+                <w:rFonts w:ascii="Consolas" w:eastAsiaTheme="minorHAnsi" w:hAnsi="Consolas" w:cs="Consolas"/>
+                <w:color w:val="000000"/>
+                <w:sz w:val="16"/>
+                <w:szCs w:val="19"/>
+                <w:lang w:val="en-GB" w:eastAsia="en-US"/>
+              </w:rPr>
+              <w:t>bar_cnt</w:t>
+            </w:r>
+            <w:proofErr w:type="spellEnd"/>
+            <w:r>
+              <w:rPr>
+                <w:rFonts w:ascii="Consolas" w:eastAsiaTheme="minorHAnsi" w:hAnsi="Consolas" w:cs="Consolas"/>
+                <w:color w:val="000000"/>
+                <w:sz w:val="16"/>
+                <w:szCs w:val="19"/>
+                <w:lang w:val="en-GB" w:eastAsia="en-US"/>
+              </w:rPr>
+              <w:t xml:space="preserve">, </w:t>
+            </w:r>
+            <w:proofErr w:type="spellStart"/>
+            <w:r>
+              <w:rPr>
+                <w:rFonts w:ascii="Consolas" w:eastAsiaTheme="minorHAnsi" w:hAnsi="Consolas" w:cs="Consolas"/>
+                <w:color w:val="000000"/>
+                <w:sz w:val="16"/>
+                <w:szCs w:val="19"/>
+                <w:lang w:val="en-GB" w:eastAsia="en-US"/>
+              </w:rPr>
+              <w:t>connection_rings</w:t>
+            </w:r>
+            <w:proofErr w:type="spellEnd"/>
+            <w:r>
+              <w:rPr>
+                <w:rFonts w:ascii="Consolas" w:eastAsiaTheme="minorHAnsi" w:hAnsi="Consolas" w:cs="Consolas"/>
+                <w:color w:val="000000"/>
+                <w:sz w:val="16"/>
+                <w:szCs w:val="19"/>
+                <w:lang w:val="en-GB" w:eastAsia="en-US"/>
+              </w:rPr>
+              <w:t>, (</w:t>
+            </w:r>
+            <w:proofErr w:type="spellStart"/>
             <w:r>
               <w:rPr>
                 <w:rFonts w:ascii="Consolas" w:eastAsiaTheme="minorHAnsi" w:hAnsi="Consolas" w:cs="Consolas"/>
@@ -2863,16 +3430,62 @@
               </w:rPr>
               <w:t>int</w:t>
             </w:r>
-            <w:r>
-              <w:rPr>
-                <w:rFonts w:ascii="Consolas" w:eastAsiaTheme="minorHAnsi" w:hAnsi="Consolas" w:cs="Consolas"/>
-                <w:color w:val="000000"/>
-                <w:sz w:val="16"/>
-                <w:szCs w:val="19"/>
-                <w:lang w:val="en-GB" w:eastAsia="en-US"/>
-              </w:rPr>
-              <w:t>)subdiv, N_cabos,(</w:t>
-            </w:r>
+            <w:proofErr w:type="spellEnd"/>
+            <w:r>
+              <w:rPr>
+                <w:rFonts w:ascii="Consolas" w:eastAsiaTheme="minorHAnsi" w:hAnsi="Consolas" w:cs="Consolas"/>
+                <w:color w:val="000000"/>
+                <w:sz w:val="16"/>
+                <w:szCs w:val="19"/>
+                <w:lang w:val="en-GB" w:eastAsia="en-US"/>
+              </w:rPr>
+              <w:t>)</w:t>
+            </w:r>
+            <w:proofErr w:type="spellStart"/>
+            <w:r>
+              <w:rPr>
+                <w:rFonts w:ascii="Consolas" w:eastAsiaTheme="minorHAnsi" w:hAnsi="Consolas" w:cs="Consolas"/>
+                <w:color w:val="000000"/>
+                <w:sz w:val="16"/>
+                <w:szCs w:val="19"/>
+                <w:lang w:val="en-GB" w:eastAsia="en-US"/>
+              </w:rPr>
+              <w:t>subdiv</w:t>
+            </w:r>
+            <w:proofErr w:type="spellEnd"/>
+            <w:r>
+              <w:rPr>
+                <w:rFonts w:ascii="Consolas" w:eastAsiaTheme="minorHAnsi" w:hAnsi="Consolas" w:cs="Consolas"/>
+                <w:color w:val="000000"/>
+                <w:sz w:val="16"/>
+                <w:szCs w:val="19"/>
+                <w:lang w:val="en-GB" w:eastAsia="en-US"/>
+              </w:rPr>
+              <w:t xml:space="preserve">, </w:t>
+            </w:r>
+            <w:proofErr w:type="spellStart"/>
+            <w:r>
+              <w:rPr>
+                <w:rFonts w:ascii="Consolas" w:eastAsiaTheme="minorHAnsi" w:hAnsi="Consolas" w:cs="Consolas"/>
+                <w:color w:val="000000"/>
+                <w:sz w:val="16"/>
+                <w:szCs w:val="19"/>
+                <w:lang w:val="en-GB" w:eastAsia="en-US"/>
+              </w:rPr>
+              <w:t>N_cabos</w:t>
+            </w:r>
+            <w:proofErr w:type="spellEnd"/>
+            <w:r>
+              <w:rPr>
+                <w:rFonts w:ascii="Consolas" w:eastAsiaTheme="minorHAnsi" w:hAnsi="Consolas" w:cs="Consolas"/>
+                <w:color w:val="000000"/>
+                <w:sz w:val="16"/>
+                <w:szCs w:val="19"/>
+                <w:lang w:val="en-GB" w:eastAsia="en-US"/>
+              </w:rPr>
+              <w:t>,(</w:t>
+            </w:r>
+            <w:proofErr w:type="spellStart"/>
             <w:r>
               <w:rPr>
                 <w:rFonts w:ascii="Consolas" w:eastAsiaTheme="minorHAnsi" w:hAnsi="Consolas" w:cs="Consolas"/>
@@ -2883,15 +3496,38 @@
               </w:rPr>
               <w:t>int</w:t>
             </w:r>
-            <w:r>
-              <w:rPr>
-                <w:rFonts w:ascii="Consolas" w:eastAsiaTheme="minorHAnsi" w:hAnsi="Consolas" w:cs="Consolas"/>
-                <w:color w:val="000000"/>
-                <w:sz w:val="16"/>
-                <w:szCs w:val="19"/>
-                <w:lang w:val="en-GB" w:eastAsia="en-US"/>
-              </w:rPr>
-              <w:t>)horiz_div);</w:t>
+            <w:proofErr w:type="spellEnd"/>
+            <w:r>
+              <w:rPr>
+                <w:rFonts w:ascii="Consolas" w:eastAsiaTheme="minorHAnsi" w:hAnsi="Consolas" w:cs="Consolas"/>
+                <w:color w:val="000000"/>
+                <w:sz w:val="16"/>
+                <w:szCs w:val="19"/>
+                <w:lang w:val="en-GB" w:eastAsia="en-US"/>
+              </w:rPr>
+              <w:t>)</w:t>
+            </w:r>
+            <w:proofErr w:type="spellStart"/>
+            <w:r>
+              <w:rPr>
+                <w:rFonts w:ascii="Consolas" w:eastAsiaTheme="minorHAnsi" w:hAnsi="Consolas" w:cs="Consolas"/>
+                <w:color w:val="000000"/>
+                <w:sz w:val="16"/>
+                <w:szCs w:val="19"/>
+                <w:lang w:val="en-GB" w:eastAsia="en-US"/>
+              </w:rPr>
+              <w:t>horiz_div</w:t>
+            </w:r>
+            <w:proofErr w:type="spellEnd"/>
+            <w:r>
+              <w:rPr>
+                <w:rFonts w:ascii="Consolas" w:eastAsiaTheme="minorHAnsi" w:hAnsi="Consolas" w:cs="Consolas"/>
+                <w:color w:val="000000"/>
+                <w:sz w:val="16"/>
+                <w:szCs w:val="19"/>
+                <w:lang w:val="en-GB" w:eastAsia="en-US"/>
+              </w:rPr>
+              <w:t>);</w:t>
             </w:r>
           </w:p>
           <w:p>
@@ -2963,7 +3599,73 @@
                 <w:szCs w:val="19"/>
                 <w:lang w:eastAsia="en-US"/>
               </w:rPr>
-              <w:t xml:space="preserve">            towerBar_cnt = bar_cnt - 36 * N_cabos;</w:t>
+              <w:t xml:space="preserve">            </w:t>
+            </w:r>
+            <w:proofErr w:type="spellStart"/>
+            <w:r>
+              <w:rPr>
+                <w:rFonts w:ascii="Consolas" w:eastAsiaTheme="minorHAnsi" w:hAnsi="Consolas" w:cs="Consolas"/>
+                <w:color w:val="000000"/>
+                <w:sz w:val="16"/>
+                <w:szCs w:val="19"/>
+                <w:lang w:eastAsia="en-US"/>
+              </w:rPr>
+              <w:t>towerBar_cnt</w:t>
+            </w:r>
+            <w:proofErr w:type="spellEnd"/>
+            <w:r>
+              <w:rPr>
+                <w:rFonts w:ascii="Consolas" w:eastAsiaTheme="minorHAnsi" w:hAnsi="Consolas" w:cs="Consolas"/>
+                <w:color w:val="000000"/>
+                <w:sz w:val="16"/>
+                <w:szCs w:val="19"/>
+                <w:lang w:eastAsia="en-US"/>
+              </w:rPr>
+              <w:t xml:space="preserve"> = </w:t>
+            </w:r>
+            <w:proofErr w:type="spellStart"/>
+            <w:r>
+              <w:rPr>
+                <w:rFonts w:ascii="Consolas" w:eastAsiaTheme="minorHAnsi" w:hAnsi="Consolas" w:cs="Consolas"/>
+                <w:color w:val="000000"/>
+                <w:sz w:val="16"/>
+                <w:szCs w:val="19"/>
+                <w:lang w:eastAsia="en-US"/>
+              </w:rPr>
+              <w:t>bar_cnt</w:t>
+            </w:r>
+            <w:proofErr w:type="spellEnd"/>
+            <w:r>
+              <w:rPr>
+                <w:rFonts w:ascii="Consolas" w:eastAsiaTheme="minorHAnsi" w:hAnsi="Consolas" w:cs="Consolas"/>
+                <w:color w:val="000000"/>
+                <w:sz w:val="16"/>
+                <w:szCs w:val="19"/>
+                <w:lang w:eastAsia="en-US"/>
+              </w:rPr>
+              <w:t xml:space="preserve"> - 36 * </w:t>
+            </w:r>
+            <w:proofErr w:type="spellStart"/>
+            <w:r>
+              <w:rPr>
+                <w:rFonts w:ascii="Consolas" w:eastAsiaTheme="minorHAnsi" w:hAnsi="Consolas" w:cs="Consolas"/>
+                <w:color w:val="000000"/>
+                <w:sz w:val="16"/>
+                <w:szCs w:val="19"/>
+                <w:lang w:eastAsia="en-US"/>
+              </w:rPr>
+              <w:t>N_cabos</w:t>
+            </w:r>
+            <w:proofErr w:type="spellEnd"/>
+            <w:r>
+              <w:rPr>
+                <w:rFonts w:ascii="Consolas" w:eastAsiaTheme="minorHAnsi" w:hAnsi="Consolas" w:cs="Consolas"/>
+                <w:color w:val="000000"/>
+                <w:sz w:val="16"/>
+                <w:szCs w:val="19"/>
+                <w:lang w:eastAsia="en-US"/>
+              </w:rPr>
+              <w:t>;</w:t>
             </w:r>
           </w:p>
           <w:p>
@@ -3195,7 +3897,29 @@
                 <w:szCs w:val="19"/>
                 <w:lang w:val="en-GB" w:eastAsia="en-US"/>
               </w:rPr>
-              <w:t xml:space="preserve">[,] pt, </w:t>
+              <w:t xml:space="preserve">[,] </w:t>
+            </w:r>
+            <w:proofErr w:type="spellStart"/>
+            <w:r>
+              <w:rPr>
+                <w:rFonts w:ascii="Consolas" w:eastAsiaTheme="minorHAnsi" w:hAnsi="Consolas" w:cs="Consolas"/>
+                <w:color w:val="000000"/>
+                <w:sz w:val="16"/>
+                <w:szCs w:val="19"/>
+                <w:lang w:val="en-GB" w:eastAsia="en-US"/>
+              </w:rPr>
+              <w:t>pt</w:t>
+            </w:r>
+            <w:proofErr w:type="spellEnd"/>
+            <w:r>
+              <w:rPr>
+                <w:rFonts w:ascii="Consolas" w:eastAsiaTheme="minorHAnsi" w:hAnsi="Consolas" w:cs="Consolas"/>
+                <w:color w:val="000000"/>
+                <w:sz w:val="16"/>
+                <w:szCs w:val="19"/>
+                <w:lang w:val="en-GB" w:eastAsia="en-US"/>
+              </w:rPr>
+              <w:t xml:space="preserve">, </w:t>
             </w:r>
             <w:r>
               <w:rPr>
@@ -3547,7 +4271,29 @@
                 <w:szCs w:val="19"/>
                 <w:lang w:val="en-GB" w:eastAsia="en-US"/>
               </w:rPr>
-              <w:t>//main pt cloud loop//</w:t>
+              <w:t xml:space="preserve">//main </w:t>
+            </w:r>
+            <w:proofErr w:type="spellStart"/>
+            <w:r>
+              <w:rPr>
+                <w:rFonts w:ascii="Consolas" w:eastAsiaTheme="minorHAnsi" w:hAnsi="Consolas" w:cs="Consolas"/>
+                <w:color w:val="008000"/>
+                <w:sz w:val="16"/>
+                <w:szCs w:val="19"/>
+                <w:lang w:val="en-GB" w:eastAsia="en-US"/>
+              </w:rPr>
+              <w:t>pt</w:t>
+            </w:r>
+            <w:proofErr w:type="spellEnd"/>
+            <w:r>
+              <w:rPr>
+                <w:rFonts w:ascii="Consolas" w:eastAsiaTheme="minorHAnsi" w:hAnsi="Consolas" w:cs="Consolas"/>
+                <w:color w:val="008000"/>
+                <w:sz w:val="16"/>
+                <w:szCs w:val="19"/>
+                <w:lang w:val="en-GB" w:eastAsia="en-US"/>
+              </w:rPr>
+              <w:t xml:space="preserve"> cloud loop//</w:t>
             </w:r>
           </w:p>
           <w:p>
@@ -3761,7 +4507,29 @@
                 <w:szCs w:val="19"/>
                 <w:lang w:val="en-GB" w:eastAsia="en-US"/>
               </w:rPr>
-              <w:t xml:space="preserve"> = (1 - (h / horiz_div));</w:t>
+              <w:t xml:space="preserve"> = (1 - (h / </w:t>
+            </w:r>
+            <w:proofErr w:type="spellStart"/>
+            <w:r>
+              <w:rPr>
+                <w:rFonts w:ascii="Consolas" w:eastAsiaTheme="minorHAnsi" w:hAnsi="Consolas" w:cs="Consolas"/>
+                <w:color w:val="000000"/>
+                <w:sz w:val="16"/>
+                <w:szCs w:val="19"/>
+                <w:lang w:val="en-GB" w:eastAsia="en-US"/>
+              </w:rPr>
+              <w:t>horiz_div</w:t>
+            </w:r>
+            <w:proofErr w:type="spellEnd"/>
+            <w:r>
+              <w:rPr>
+                <w:rFonts w:ascii="Consolas" w:eastAsiaTheme="minorHAnsi" w:hAnsi="Consolas" w:cs="Consolas"/>
+                <w:color w:val="000000"/>
+                <w:sz w:val="16"/>
+                <w:szCs w:val="19"/>
+                <w:lang w:val="en-GB" w:eastAsia="en-US"/>
+              </w:rPr>
+              <w:t>));</w:t>
             </w:r>
           </w:p>
           <w:p>
@@ -3955,7 +4723,29 @@
                 <w:szCs w:val="19"/>
                 <w:lang w:val="en-GB" w:eastAsia="en-US"/>
               </w:rPr>
-              <w:t xml:space="preserve"> (x = 0; x &lt;= subdiv; x++)</w:t>
+              <w:t xml:space="preserve"> (x = 0; x &lt;= </w:t>
+            </w:r>
+            <w:proofErr w:type="spellStart"/>
+            <w:r>
+              <w:rPr>
+                <w:rFonts w:ascii="Consolas" w:eastAsiaTheme="minorHAnsi" w:hAnsi="Consolas" w:cs="Consolas"/>
+                <w:color w:val="000000"/>
+                <w:sz w:val="16"/>
+                <w:szCs w:val="19"/>
+                <w:lang w:val="en-GB" w:eastAsia="en-US"/>
+              </w:rPr>
+              <w:t>subdiv</w:t>
+            </w:r>
+            <w:proofErr w:type="spellEnd"/>
+            <w:r>
+              <w:rPr>
+                <w:rFonts w:ascii="Consolas" w:eastAsiaTheme="minorHAnsi" w:hAnsi="Consolas" w:cs="Consolas"/>
+                <w:color w:val="000000"/>
+                <w:sz w:val="16"/>
+                <w:szCs w:val="19"/>
+                <w:lang w:val="en-GB" w:eastAsia="en-US"/>
+              </w:rPr>
+              <w:t>; x++)</w:t>
             </w:r>
           </w:p>
           <w:p>
@@ -4059,7 +4849,29 @@
                 <w:szCs w:val="19"/>
                 <w:lang w:val="en-GB" w:eastAsia="en-US"/>
               </w:rPr>
-              <w:t xml:space="preserve"> pt, </w:t>
+              <w:t xml:space="preserve"> </w:t>
+            </w:r>
+            <w:proofErr w:type="spellStart"/>
+            <w:r>
+              <w:rPr>
+                <w:rFonts w:ascii="Consolas" w:eastAsiaTheme="minorHAnsi" w:hAnsi="Consolas" w:cs="Consolas"/>
+                <w:color w:val="000000"/>
+                <w:sz w:val="16"/>
+                <w:szCs w:val="19"/>
+                <w:lang w:val="en-GB" w:eastAsia="en-US"/>
+              </w:rPr>
+              <w:t>pt</w:t>
+            </w:r>
+            <w:proofErr w:type="spellEnd"/>
+            <w:r>
+              <w:rPr>
+                <w:rFonts w:ascii="Consolas" w:eastAsiaTheme="minorHAnsi" w:hAnsi="Consolas" w:cs="Consolas"/>
+                <w:color w:val="000000"/>
+                <w:sz w:val="16"/>
+                <w:szCs w:val="19"/>
+                <w:lang w:val="en-GB" w:eastAsia="en-US"/>
+              </w:rPr>
+              <w:t xml:space="preserve">, </w:t>
             </w:r>
             <w:proofErr w:type="spellStart"/>
             <w:r>
@@ -4103,7 +4915,29 @@
                 <w:szCs w:val="19"/>
                 <w:lang w:val="en-GB" w:eastAsia="en-US"/>
               </w:rPr>
-              <w:t xml:space="preserve"> / subdiv) * </w:t>
+              <w:t xml:space="preserve"> / </w:t>
+            </w:r>
+            <w:proofErr w:type="spellStart"/>
+            <w:r>
+              <w:rPr>
+                <w:rFonts w:ascii="Consolas" w:eastAsiaTheme="minorHAnsi" w:hAnsi="Consolas" w:cs="Consolas"/>
+                <w:color w:val="000000"/>
+                <w:sz w:val="16"/>
+                <w:szCs w:val="19"/>
+                <w:lang w:val="en-GB" w:eastAsia="en-US"/>
+              </w:rPr>
+              <w:t>subdiv</w:t>
+            </w:r>
+            <w:proofErr w:type="spellEnd"/>
+            <w:r>
+              <w:rPr>
+                <w:rFonts w:ascii="Consolas" w:eastAsiaTheme="minorHAnsi" w:hAnsi="Consolas" w:cs="Consolas"/>
+                <w:color w:val="000000"/>
+                <w:sz w:val="16"/>
+                <w:szCs w:val="19"/>
+                <w:lang w:val="en-GB" w:eastAsia="en-US"/>
+              </w:rPr>
+              <w:t xml:space="preserve">) * </w:t>
             </w:r>
             <w:proofErr w:type="spellStart"/>
             <w:r>
@@ -4293,7 +5127,29 @@
                 <w:szCs w:val="19"/>
                 <w:lang w:val="en-GB" w:eastAsia="en-US"/>
               </w:rPr>
-              <w:t xml:space="preserve"> (x == subdiv)</w:t>
+              <w:t xml:space="preserve"> (x == </w:t>
+            </w:r>
+            <w:proofErr w:type="spellStart"/>
+            <w:r>
+              <w:rPr>
+                <w:rFonts w:ascii="Consolas" w:eastAsiaTheme="minorHAnsi" w:hAnsi="Consolas" w:cs="Consolas"/>
+                <w:color w:val="000000"/>
+                <w:sz w:val="16"/>
+                <w:szCs w:val="19"/>
+                <w:lang w:val="en-GB" w:eastAsia="en-US"/>
+              </w:rPr>
+              <w:t>subdiv</w:t>
+            </w:r>
+            <w:proofErr w:type="spellEnd"/>
+            <w:r>
+              <w:rPr>
+                <w:rFonts w:ascii="Consolas" w:eastAsiaTheme="minorHAnsi" w:hAnsi="Consolas" w:cs="Consolas"/>
+                <w:color w:val="000000"/>
+                <w:sz w:val="16"/>
+                <w:szCs w:val="19"/>
+                <w:lang w:val="en-GB" w:eastAsia="en-US"/>
+              </w:rPr>
+              <w:t>)</w:t>
             </w:r>
           </w:p>
           <w:p>
@@ -4375,7 +5231,29 @@
                 <w:szCs w:val="19"/>
                 <w:lang w:val="en-GB" w:eastAsia="en-US"/>
               </w:rPr>
-              <w:t xml:space="preserve"> (y = 1; y &lt;= subdiv; y++)</w:t>
+              <w:t xml:space="preserve"> (y = 1; y &lt;= </w:t>
+            </w:r>
+            <w:proofErr w:type="spellStart"/>
+            <w:r>
+              <w:rPr>
+                <w:rFonts w:ascii="Consolas" w:eastAsiaTheme="minorHAnsi" w:hAnsi="Consolas" w:cs="Consolas"/>
+                <w:color w:val="000000"/>
+                <w:sz w:val="16"/>
+                <w:szCs w:val="19"/>
+                <w:lang w:val="en-GB" w:eastAsia="en-US"/>
+              </w:rPr>
+              <w:t>subdiv</w:t>
+            </w:r>
+            <w:proofErr w:type="spellEnd"/>
+            <w:r>
+              <w:rPr>
+                <w:rFonts w:ascii="Consolas" w:eastAsiaTheme="minorHAnsi" w:hAnsi="Consolas" w:cs="Consolas"/>
+                <w:color w:val="000000"/>
+                <w:sz w:val="16"/>
+                <w:szCs w:val="19"/>
+                <w:lang w:val="en-GB" w:eastAsia="en-US"/>
+              </w:rPr>
+              <w:t>; y++)</w:t>
             </w:r>
           </w:p>
           <w:p>
@@ -4465,7 +5343,29 @@
                 <w:szCs w:val="19"/>
                 <w:lang w:val="en-GB" w:eastAsia="en-US"/>
               </w:rPr>
-              <w:t xml:space="preserve"> pt, </w:t>
+              <w:t xml:space="preserve"> </w:t>
+            </w:r>
+            <w:proofErr w:type="spellStart"/>
+            <w:r>
+              <w:rPr>
+                <w:rFonts w:ascii="Consolas" w:eastAsiaTheme="minorHAnsi" w:hAnsi="Consolas" w:cs="Consolas"/>
+                <w:color w:val="000000"/>
+                <w:sz w:val="16"/>
+                <w:szCs w:val="19"/>
+                <w:lang w:val="en-GB" w:eastAsia="en-US"/>
+              </w:rPr>
+              <w:t>pt</w:t>
+            </w:r>
+            <w:proofErr w:type="spellEnd"/>
+            <w:r>
+              <w:rPr>
+                <w:rFonts w:ascii="Consolas" w:eastAsiaTheme="minorHAnsi" w:hAnsi="Consolas" w:cs="Consolas"/>
+                <w:color w:val="000000"/>
+                <w:sz w:val="16"/>
+                <w:szCs w:val="19"/>
+                <w:lang w:val="en-GB" w:eastAsia="en-US"/>
+              </w:rPr>
+              <w:t xml:space="preserve">, </w:t>
             </w:r>
             <w:proofErr w:type="spellStart"/>
             <w:r>
@@ -4531,7 +5431,29 @@
                 <w:szCs w:val="19"/>
                 <w:lang w:val="en-GB" w:eastAsia="en-US"/>
               </w:rPr>
-              <w:t xml:space="preserve"> / subdiv) * </w:t>
+              <w:t xml:space="preserve"> / </w:t>
+            </w:r>
+            <w:proofErr w:type="spellStart"/>
+            <w:r>
+              <w:rPr>
+                <w:rFonts w:ascii="Consolas" w:eastAsiaTheme="minorHAnsi" w:hAnsi="Consolas" w:cs="Consolas"/>
+                <w:color w:val="000000"/>
+                <w:sz w:val="16"/>
+                <w:szCs w:val="19"/>
+                <w:lang w:val="en-GB" w:eastAsia="en-US"/>
+              </w:rPr>
+              <w:t>subdiv</w:t>
+            </w:r>
+            <w:proofErr w:type="spellEnd"/>
+            <w:r>
+              <w:rPr>
+                <w:rFonts w:ascii="Consolas" w:eastAsiaTheme="minorHAnsi" w:hAnsi="Consolas" w:cs="Consolas"/>
+                <w:color w:val="000000"/>
+                <w:sz w:val="16"/>
+                <w:szCs w:val="19"/>
+                <w:lang w:val="en-GB" w:eastAsia="en-US"/>
+              </w:rPr>
+              <w:t xml:space="preserve">) * </w:t>
             </w:r>
             <w:proofErr w:type="spellStart"/>
             <w:r>
@@ -4721,7 +5643,51 @@
                 <w:szCs w:val="19"/>
                 <w:lang w:val="en-GB" w:eastAsia="en-US"/>
               </w:rPr>
-              <w:t xml:space="preserve"> (x == subdiv &amp;&amp; y == subdiv) { reverse = </w:t>
+              <w:t xml:space="preserve"> (x == </w:t>
+            </w:r>
+            <w:proofErr w:type="spellStart"/>
+            <w:r>
+              <w:rPr>
+                <w:rFonts w:ascii="Consolas" w:eastAsiaTheme="minorHAnsi" w:hAnsi="Consolas" w:cs="Consolas"/>
+                <w:color w:val="000000"/>
+                <w:sz w:val="16"/>
+                <w:szCs w:val="19"/>
+                <w:lang w:val="en-GB" w:eastAsia="en-US"/>
+              </w:rPr>
+              <w:t>subdiv</w:t>
+            </w:r>
+            <w:proofErr w:type="spellEnd"/>
+            <w:r>
+              <w:rPr>
+                <w:rFonts w:ascii="Consolas" w:eastAsiaTheme="minorHAnsi" w:hAnsi="Consolas" w:cs="Consolas"/>
+                <w:color w:val="000000"/>
+                <w:sz w:val="16"/>
+                <w:szCs w:val="19"/>
+                <w:lang w:val="en-GB" w:eastAsia="en-US"/>
+              </w:rPr>
+              <w:t xml:space="preserve"> &amp;&amp; y == </w:t>
+            </w:r>
+            <w:proofErr w:type="spellStart"/>
+            <w:r>
+              <w:rPr>
+                <w:rFonts w:ascii="Consolas" w:eastAsiaTheme="minorHAnsi" w:hAnsi="Consolas" w:cs="Consolas"/>
+                <w:color w:val="000000"/>
+                <w:sz w:val="16"/>
+                <w:szCs w:val="19"/>
+                <w:lang w:val="en-GB" w:eastAsia="en-US"/>
+              </w:rPr>
+              <w:t>subdiv</w:t>
+            </w:r>
+            <w:proofErr w:type="spellEnd"/>
+            <w:r>
+              <w:rPr>
+                <w:rFonts w:ascii="Consolas" w:eastAsiaTheme="minorHAnsi" w:hAnsi="Consolas" w:cs="Consolas"/>
+                <w:color w:val="000000"/>
+                <w:sz w:val="16"/>
+                <w:szCs w:val="19"/>
+                <w:lang w:val="en-GB" w:eastAsia="en-US"/>
+              </w:rPr>
+              <w:t xml:space="preserve">) { reverse = </w:t>
             </w:r>
             <w:r>
               <w:rPr>
@@ -4926,7 +5892,29 @@
                 <w:szCs w:val="19"/>
                 <w:lang w:val="en-GB" w:eastAsia="en-US"/>
               </w:rPr>
-              <w:t xml:space="preserve"> subdiv, </w:t>
+              <w:t xml:space="preserve"> </w:t>
+            </w:r>
+            <w:proofErr w:type="spellStart"/>
+            <w:r>
+              <w:rPr>
+                <w:rFonts w:ascii="Consolas" w:eastAsiaTheme="minorHAnsi" w:hAnsi="Consolas" w:cs="Consolas"/>
+                <w:color w:val="000000"/>
+                <w:sz w:val="16"/>
+                <w:szCs w:val="19"/>
+                <w:lang w:val="en-GB" w:eastAsia="en-US"/>
+              </w:rPr>
+              <w:t>subdiv</w:t>
+            </w:r>
+            <w:proofErr w:type="spellEnd"/>
+            <w:r>
+              <w:rPr>
+                <w:rFonts w:ascii="Consolas" w:eastAsiaTheme="minorHAnsi" w:hAnsi="Consolas" w:cs="Consolas"/>
+                <w:color w:val="000000"/>
+                <w:sz w:val="16"/>
+                <w:szCs w:val="19"/>
+                <w:lang w:val="en-GB" w:eastAsia="en-US"/>
+              </w:rPr>
+              <w:t xml:space="preserve">, </w:t>
             </w:r>
             <w:proofErr w:type="spellStart"/>
             <w:r>
@@ -5402,6 +6390,7 @@
               </w:rPr>
               <w:t xml:space="preserve"> (</w:t>
             </w:r>
+            <w:proofErr w:type="spellStart"/>
             <w:r>
               <w:rPr>
                 <w:rFonts w:ascii="Consolas" w:eastAsiaTheme="minorHAnsi" w:hAnsi="Consolas" w:cs="Consolas"/>
@@ -5412,15 +6401,38 @@
               </w:rPr>
               <w:t>int</w:t>
             </w:r>
-            <w:r>
-              <w:rPr>
-                <w:rFonts w:ascii="Consolas" w:eastAsiaTheme="minorHAnsi" w:hAnsi="Consolas" w:cs="Consolas"/>
-                <w:color w:val="000000"/>
-                <w:sz w:val="16"/>
-                <w:szCs w:val="19"/>
-                <w:lang w:val="en-GB" w:eastAsia="en-US"/>
-              </w:rPr>
-              <w:t xml:space="preserve"> j = 4; j &lt;= 4 + subdiv; </w:t>
+            <w:proofErr w:type="spellEnd"/>
+            <w:r>
+              <w:rPr>
+                <w:rFonts w:ascii="Consolas" w:eastAsiaTheme="minorHAnsi" w:hAnsi="Consolas" w:cs="Consolas"/>
+                <w:color w:val="000000"/>
+                <w:sz w:val="16"/>
+                <w:szCs w:val="19"/>
+                <w:lang w:val="en-GB" w:eastAsia="en-US"/>
+              </w:rPr>
+              <w:t xml:space="preserve"> j = 4; j &lt;= 4 + </w:t>
+            </w:r>
+            <w:proofErr w:type="spellStart"/>
+            <w:r>
+              <w:rPr>
+                <w:rFonts w:ascii="Consolas" w:eastAsiaTheme="minorHAnsi" w:hAnsi="Consolas" w:cs="Consolas"/>
+                <w:color w:val="000000"/>
+                <w:sz w:val="16"/>
+                <w:szCs w:val="19"/>
+                <w:lang w:val="en-GB" w:eastAsia="en-US"/>
+              </w:rPr>
+              <w:t>subdiv</w:t>
+            </w:r>
+            <w:proofErr w:type="spellEnd"/>
+            <w:r>
+              <w:rPr>
+                <w:rFonts w:ascii="Consolas" w:eastAsiaTheme="minorHAnsi" w:hAnsi="Consolas" w:cs="Consolas"/>
+                <w:color w:val="000000"/>
+                <w:sz w:val="16"/>
+                <w:szCs w:val="19"/>
+                <w:lang w:val="en-GB" w:eastAsia="en-US"/>
+              </w:rPr>
+              <w:t xml:space="preserve">; </w:t>
             </w:r>
             <w:proofErr w:type="spellStart"/>
             <w:r>
@@ -6092,6 +7104,7 @@
               </w:rPr>
               <w:t xml:space="preserve"> (</w:t>
             </w:r>
+            <w:proofErr w:type="spellStart"/>
             <w:r>
               <w:rPr>
                 <w:rFonts w:ascii="Consolas" w:eastAsiaTheme="minorHAnsi" w:hAnsi="Consolas" w:cs="Consolas"/>
@@ -6102,15 +7115,82 @@
               </w:rPr>
               <w:t>int</w:t>
             </w:r>
-            <w:r>
-              <w:rPr>
-                <w:rFonts w:ascii="Consolas" w:eastAsiaTheme="minorHAnsi" w:hAnsi="Consolas" w:cs="Consolas"/>
-                <w:color w:val="000000"/>
-                <w:sz w:val="16"/>
-                <w:szCs w:val="19"/>
-                <w:lang w:eastAsia="en-US"/>
-              </w:rPr>
-              <w:t xml:space="preserve"> j = 8 + 4 * (subdiv - 1) - 1; j &gt;= 8 + 4 * (subdiv - 1) - subdiv; j--)</w:t>
+            <w:proofErr w:type="spellEnd"/>
+            <w:r>
+              <w:rPr>
+                <w:rFonts w:ascii="Consolas" w:eastAsiaTheme="minorHAnsi" w:hAnsi="Consolas" w:cs="Consolas"/>
+                <w:color w:val="000000"/>
+                <w:sz w:val="16"/>
+                <w:szCs w:val="19"/>
+                <w:lang w:eastAsia="en-US"/>
+              </w:rPr>
+              <w:t xml:space="preserve"> j = 8 + 4 * (</w:t>
+            </w:r>
+            <w:proofErr w:type="spellStart"/>
+            <w:r>
+              <w:rPr>
+                <w:rFonts w:ascii="Consolas" w:eastAsiaTheme="minorHAnsi" w:hAnsi="Consolas" w:cs="Consolas"/>
+                <w:color w:val="000000"/>
+                <w:sz w:val="16"/>
+                <w:szCs w:val="19"/>
+                <w:lang w:eastAsia="en-US"/>
+              </w:rPr>
+              <w:t>subdiv</w:t>
+            </w:r>
+            <w:proofErr w:type="spellEnd"/>
+            <w:r>
+              <w:rPr>
+                <w:rFonts w:ascii="Consolas" w:eastAsiaTheme="minorHAnsi" w:hAnsi="Consolas" w:cs="Consolas"/>
+                <w:color w:val="000000"/>
+                <w:sz w:val="16"/>
+                <w:szCs w:val="19"/>
+                <w:lang w:eastAsia="en-US"/>
+              </w:rPr>
+              <w:t xml:space="preserve"> - 1) - 1; j &gt;= 8 + 4 * (</w:t>
+            </w:r>
+            <w:proofErr w:type="spellStart"/>
+            <w:r>
+              <w:rPr>
+                <w:rFonts w:ascii="Consolas" w:eastAsiaTheme="minorHAnsi" w:hAnsi="Consolas" w:cs="Consolas"/>
+                <w:color w:val="000000"/>
+                <w:sz w:val="16"/>
+                <w:szCs w:val="19"/>
+                <w:lang w:eastAsia="en-US"/>
+              </w:rPr>
+              <w:t>subdiv</w:t>
+            </w:r>
+            <w:proofErr w:type="spellEnd"/>
+            <w:r>
+              <w:rPr>
+                <w:rFonts w:ascii="Consolas" w:eastAsiaTheme="minorHAnsi" w:hAnsi="Consolas" w:cs="Consolas"/>
+                <w:color w:val="000000"/>
+                <w:sz w:val="16"/>
+                <w:szCs w:val="19"/>
+                <w:lang w:eastAsia="en-US"/>
+              </w:rPr>
+              <w:t xml:space="preserve"> - 1) - </w:t>
+            </w:r>
+            <w:proofErr w:type="spellStart"/>
+            <w:r>
+              <w:rPr>
+                <w:rFonts w:ascii="Consolas" w:eastAsiaTheme="minorHAnsi" w:hAnsi="Consolas" w:cs="Consolas"/>
+                <w:color w:val="000000"/>
+                <w:sz w:val="16"/>
+                <w:szCs w:val="19"/>
+                <w:lang w:eastAsia="en-US"/>
+              </w:rPr>
+              <w:t>subdiv</w:t>
+            </w:r>
+            <w:proofErr w:type="spellEnd"/>
+            <w:r>
+              <w:rPr>
+                <w:rFonts w:ascii="Consolas" w:eastAsiaTheme="minorHAnsi" w:hAnsi="Consolas" w:cs="Consolas"/>
+                <w:color w:val="000000"/>
+                <w:sz w:val="16"/>
+                <w:szCs w:val="19"/>
+                <w:lang w:eastAsia="en-US"/>
+              </w:rPr>
+              <w:t>; j--)</w:t>
             </w:r>
           </w:p>
           <w:p>
@@ -7099,7 +8179,29 @@
                 <w:szCs w:val="19"/>
                 <w:lang w:val="en-GB" w:eastAsia="en-US"/>
               </w:rPr>
-              <w:t>// copy by value the pt cloud[]</w:t>
+              <w:t xml:space="preserve">// copy by value the </w:t>
+            </w:r>
+            <w:proofErr w:type="spellStart"/>
+            <w:r>
+              <w:rPr>
+                <w:rFonts w:ascii="Consolas" w:eastAsiaTheme="minorHAnsi" w:hAnsi="Consolas" w:cs="Consolas"/>
+                <w:color w:val="008000"/>
+                <w:sz w:val="16"/>
+                <w:szCs w:val="19"/>
+                <w:lang w:val="en-GB" w:eastAsia="en-US"/>
+              </w:rPr>
+              <w:t>pt</w:t>
+            </w:r>
+            <w:proofErr w:type="spellEnd"/>
+            <w:r>
+              <w:rPr>
+                <w:rFonts w:ascii="Consolas" w:eastAsiaTheme="minorHAnsi" w:hAnsi="Consolas" w:cs="Consolas"/>
+                <w:color w:val="008000"/>
+                <w:sz w:val="16"/>
+                <w:szCs w:val="19"/>
+                <w:lang w:val="en-GB" w:eastAsia="en-US"/>
+              </w:rPr>
+              <w:t xml:space="preserve"> cloud[]</w:t>
             </w:r>
           </w:p>
           <w:p>
@@ -7443,7 +8545,29 @@
                 <w:szCs w:val="19"/>
                 <w:lang w:val="en-GB" w:eastAsia="en-US"/>
               </w:rPr>
-              <w:t xml:space="preserve">//mutate initial pt </w:t>
+              <w:t xml:space="preserve">//mutate initial </w:t>
+            </w:r>
+            <w:proofErr w:type="spellStart"/>
+            <w:r>
+              <w:rPr>
+                <w:rFonts w:ascii="Consolas" w:eastAsiaTheme="minorHAnsi" w:hAnsi="Consolas" w:cs="Consolas"/>
+                <w:color w:val="008000"/>
+                <w:sz w:val="16"/>
+                <w:szCs w:val="19"/>
+                <w:lang w:val="en-GB" w:eastAsia="en-US"/>
+              </w:rPr>
+              <w:t>pt</w:t>
+            </w:r>
+            <w:proofErr w:type="spellEnd"/>
+            <w:r>
+              <w:rPr>
+                <w:rFonts w:ascii="Consolas" w:eastAsiaTheme="minorHAnsi" w:hAnsi="Consolas" w:cs="Consolas"/>
+                <w:color w:val="008000"/>
+                <w:sz w:val="16"/>
+                <w:szCs w:val="19"/>
+                <w:lang w:val="en-GB" w:eastAsia="en-US"/>
+              </w:rPr>
+              <w:t xml:space="preserve"> </w:t>
             </w:r>
             <w:proofErr w:type="spellStart"/>
             <w:r>
@@ -8889,6 +10013,7 @@
         </w:rPr>
         <w:t>“</w:t>
       </w:r>
+      <w:proofErr w:type="spellStart"/>
       <w:r>
         <w:rPr>
           <w:rFonts w:ascii="Times New Roman" w:hAnsi="Times New Roman"/>
@@ -8898,6 +10023,7 @@
         </w:rPr>
         <w:t>Evaluate</w:t>
       </w:r>
+      <w:proofErr w:type="spellEnd"/>
       <w:r>
         <w:rPr>
           <w:rFonts w:ascii="Times New Roman" w:hAnsi="Times New Roman"/>
@@ -9371,6 +10497,7 @@
               </w:rPr>
               <w:t xml:space="preserve"> (</w:t>
             </w:r>
+            <w:proofErr w:type="spellStart"/>
             <w:r>
               <w:rPr>
                 <w:rFonts w:ascii="Consolas" w:eastAsiaTheme="minorHAnsi" w:hAnsi="Consolas" w:cs="Consolas"/>
@@ -9381,6 +10508,7 @@
               </w:rPr>
               <w:t>int</w:t>
             </w:r>
+            <w:proofErr w:type="spellEnd"/>
             <w:r>
               <w:rPr>
                 <w:rFonts w:ascii="Consolas" w:eastAsiaTheme="minorHAnsi" w:hAnsi="Consolas" w:cs="Consolas"/>
@@ -9812,7 +10940,29 @@
           <w:szCs w:val="20"/>
         </w:rPr>
         <w:tab/>
-        <w:t>Função “evaluate”</w:t>
+        <w:t>Função “</w:t>
+      </w:r>
+      <w:proofErr w:type="spellStart"/>
+      <w:r>
+        <w:rPr>
+          <w:rFonts w:cs="Arial"/>
+          <w:b/>
+          <w:smallCaps/>
+          <w:sz w:val="22"/>
+          <w:szCs w:val="20"/>
+        </w:rPr>
+        <w:t>evaluate</w:t>
+      </w:r>
+      <w:proofErr w:type="spellEnd"/>
+      <w:r>
+        <w:rPr>
+          <w:rFonts w:cs="Arial"/>
+          <w:b/>
+          <w:smallCaps/>
+          <w:sz w:val="22"/>
+          <w:szCs w:val="20"/>
+        </w:rPr>
+        <w:t>”</w:t>
       </w:r>
     </w:p>
     <w:p>
@@ -9831,7 +10981,25 @@
           <w:sz w:val="22"/>
           <w:szCs w:val="22"/>
         </w:rPr>
-        <w:t>A função Evaluate é responsável pela maior parte dos cálculos intensivos responsáveis pelo calcul</w:t>
+        <w:t xml:space="preserve">A função </w:t>
+      </w:r>
+      <w:proofErr w:type="spellStart"/>
+      <w:r>
+        <w:rPr>
+          <w:rFonts w:ascii="Times New Roman" w:hAnsi="Times New Roman"/>
+          <w:sz w:val="22"/>
+          <w:szCs w:val="22"/>
+        </w:rPr>
+        <w:t>Evaluate</w:t>
+      </w:r>
+      <w:proofErr w:type="spellEnd"/>
+      <w:r>
+        <w:rPr>
+          <w:rFonts w:ascii="Times New Roman" w:hAnsi="Times New Roman"/>
+          <w:sz w:val="22"/>
+          <w:szCs w:val="22"/>
+        </w:rPr>
+        <w:t xml:space="preserve"> é responsável pela maior parte dos cálculos intensivos responsáveis pelo calcul</w:t>
       </w:r>
       <w:r>
         <w:rPr>
@@ -11430,56 +12598,82 @@
                 <w:color w:val="000000"/>
                 <w:sz w:val="16"/>
                 <w:szCs w:val="19"/>
-                <w:lang w:val="en-GB" w:eastAsia="en-US"/>
-              </w:rPr>
-            </w:pPr>
-            <w:r>
-              <w:rPr>
-                <w:rFonts w:ascii="Consolas" w:eastAsiaTheme="minorHAnsi" w:hAnsi="Consolas" w:cs="Consolas"/>
-                <w:color w:val="000000"/>
-                <w:sz w:val="16"/>
-                <w:szCs w:val="19"/>
-                <w:lang w:val="en-GB" w:eastAsia="en-US"/>
-              </w:rPr>
-              <w:t xml:space="preserve">                        temp = </w:t>
-            </w:r>
+                <w:lang w:eastAsia="en-US"/>
+              </w:rPr>
+            </w:pPr>
+            <w:r>
+              <w:rPr>
+                <w:rFonts w:ascii="Consolas" w:eastAsiaTheme="minorHAnsi" w:hAnsi="Consolas" w:cs="Consolas"/>
+                <w:color w:val="000000"/>
+                <w:sz w:val="16"/>
+                <w:szCs w:val="19"/>
+                <w:lang w:val="en-GB" w:eastAsia="en-US"/>
+              </w:rPr>
+              <w:t xml:space="preserve">                        </w:t>
+            </w:r>
+            <w:proofErr w:type="spellStart"/>
+            <w:r>
+              <w:rPr>
+                <w:rFonts w:ascii="Consolas" w:eastAsiaTheme="minorHAnsi" w:hAnsi="Consolas" w:cs="Consolas"/>
+                <w:color w:val="000000"/>
+                <w:sz w:val="16"/>
+                <w:szCs w:val="19"/>
+                <w:lang w:eastAsia="en-US"/>
+              </w:rPr>
+              <w:t>temp</w:t>
+            </w:r>
+            <w:proofErr w:type="spellEnd"/>
+            <w:r>
+              <w:rPr>
+                <w:rFonts w:ascii="Consolas" w:eastAsiaTheme="minorHAnsi" w:hAnsi="Consolas" w:cs="Consolas"/>
+                <w:color w:val="000000"/>
+                <w:sz w:val="16"/>
+                <w:szCs w:val="19"/>
+                <w:lang w:eastAsia="en-US"/>
+              </w:rPr>
+              <w:t xml:space="preserve"> = </w:t>
+            </w:r>
+            <w:proofErr w:type="spellStart"/>
             <w:r>
               <w:rPr>
                 <w:rFonts w:ascii="Consolas" w:eastAsiaTheme="minorHAnsi" w:hAnsi="Consolas" w:cs="Consolas"/>
                 <w:color w:val="0000FF"/>
                 <w:sz w:val="16"/>
                 <w:szCs w:val="19"/>
-                <w:lang w:val="en-GB" w:eastAsia="en-US"/>
+                <w:lang w:eastAsia="en-US"/>
               </w:rPr>
               <w:t>new</w:t>
             </w:r>
-            <w:r>
-              <w:rPr>
-                <w:rFonts w:ascii="Consolas" w:eastAsiaTheme="minorHAnsi" w:hAnsi="Consolas" w:cs="Consolas"/>
-                <w:color w:val="000000"/>
-                <w:sz w:val="16"/>
-                <w:szCs w:val="19"/>
-                <w:lang w:val="en-GB" w:eastAsia="en-US"/>
+            <w:proofErr w:type="spellEnd"/>
+            <w:r>
+              <w:rPr>
+                <w:rFonts w:ascii="Consolas" w:eastAsiaTheme="minorHAnsi" w:hAnsi="Consolas" w:cs="Consolas"/>
+                <w:color w:val="000000"/>
+                <w:sz w:val="16"/>
+                <w:szCs w:val="19"/>
+                <w:lang w:eastAsia="en-US"/>
               </w:rPr>
               <w:t xml:space="preserve"> </w:t>
             </w:r>
+            <w:proofErr w:type="spellStart"/>
             <w:r>
               <w:rPr>
                 <w:rFonts w:ascii="Consolas" w:eastAsiaTheme="minorHAnsi" w:hAnsi="Consolas" w:cs="Consolas"/>
                 <w:color w:val="2B91AF"/>
                 <w:sz w:val="16"/>
                 <w:szCs w:val="19"/>
-                <w:lang w:val="en-GB" w:eastAsia="en-US"/>
+                <w:lang w:eastAsia="en-US"/>
               </w:rPr>
               <w:t>List</w:t>
             </w:r>
-            <w:r>
-              <w:rPr>
-                <w:rFonts w:ascii="Consolas" w:eastAsiaTheme="minorHAnsi" w:hAnsi="Consolas" w:cs="Consolas"/>
-                <w:color w:val="000000"/>
-                <w:sz w:val="16"/>
-                <w:szCs w:val="19"/>
-                <w:lang w:val="en-GB" w:eastAsia="en-US"/>
+            <w:proofErr w:type="spellEnd"/>
+            <w:r>
+              <w:rPr>
+                <w:rFonts w:ascii="Consolas" w:eastAsiaTheme="minorHAnsi" w:hAnsi="Consolas" w:cs="Consolas"/>
+                <w:color w:val="000000"/>
+                <w:sz w:val="16"/>
+                <w:szCs w:val="19"/>
+                <w:lang w:eastAsia="en-US"/>
               </w:rPr>
               <w:t>&lt;</w:t>
             </w:r>
@@ -11489,7 +12683,7 @@
                 <w:color w:val="2B91AF"/>
                 <w:sz w:val="16"/>
                 <w:szCs w:val="19"/>
-                <w:lang w:val="en-GB" w:eastAsia="en-US"/>
+                <w:lang w:eastAsia="en-US"/>
               </w:rPr>
               <w:t>Int32</w:t>
             </w:r>
@@ -11499,7 +12693,7 @@
                 <w:color w:val="000000"/>
                 <w:sz w:val="16"/>
                 <w:szCs w:val="19"/>
-                <w:lang w:val="en-GB" w:eastAsia="en-US"/>
+                <w:lang w:eastAsia="en-US"/>
               </w:rPr>
               <w:t>&gt;();</w:t>
             </w:r>
@@ -11514,7 +12708,7 @@
                 <w:color w:val="000000"/>
                 <w:sz w:val="16"/>
                 <w:szCs w:val="19"/>
-                <w:lang w:val="en-GB" w:eastAsia="en-US"/>
+                <w:lang w:eastAsia="en-US"/>
               </w:rPr>
             </w:pPr>
           </w:p>
@@ -12126,7 +13320,7 @@
                 <w:color w:val="000000"/>
                 <w:sz w:val="16"/>
                 <w:szCs w:val="19"/>
-                <w:lang w:eastAsia="en-US"/>
+                <w:lang w:val="en-GB" w:eastAsia="en-US"/>
               </w:rPr>
             </w:pPr>
             <w:r>
@@ -12145,7 +13339,7 @@
                 <w:color w:val="000000"/>
                 <w:sz w:val="16"/>
                 <w:szCs w:val="19"/>
-                <w:lang w:eastAsia="en-US"/>
+                <w:lang w:val="en-GB" w:eastAsia="en-US"/>
               </w:rPr>
               <w:t>{</w:t>
             </w:r>
@@ -12160,82 +13354,56 @@
                 <w:color w:val="000000"/>
                 <w:sz w:val="16"/>
                 <w:szCs w:val="19"/>
-                <w:lang w:eastAsia="en-US"/>
-              </w:rPr>
-            </w:pPr>
-            <w:r>
-              <w:rPr>
-                <w:rFonts w:ascii="Consolas" w:eastAsiaTheme="minorHAnsi" w:hAnsi="Consolas" w:cs="Consolas"/>
-                <w:color w:val="000000"/>
-                <w:sz w:val="16"/>
-                <w:szCs w:val="19"/>
-                <w:lang w:eastAsia="en-US"/>
+                <w:lang w:val="en-GB" w:eastAsia="en-US"/>
+              </w:rPr>
+            </w:pPr>
+            <w:r>
+              <w:rPr>
+                <w:rFonts w:ascii="Consolas" w:eastAsiaTheme="minorHAnsi" w:hAnsi="Consolas" w:cs="Consolas"/>
+                <w:color w:val="000000"/>
+                <w:sz w:val="16"/>
+                <w:szCs w:val="19"/>
+                <w:lang w:val="en-GB" w:eastAsia="en-US"/>
               </w:rPr>
               <w:t xml:space="preserve">                        </w:t>
             </w:r>
-            <w:proofErr w:type="spellStart"/>
             <w:r>
               <w:rPr>
                 <w:rFonts w:ascii="Consolas" w:eastAsiaTheme="minorHAnsi" w:hAnsi="Consolas" w:cs="Consolas"/>
                 <w:color w:val="0000FF"/>
                 <w:sz w:val="16"/>
                 <w:szCs w:val="19"/>
-                <w:lang w:eastAsia="en-US"/>
+                <w:lang w:val="en-GB" w:eastAsia="en-US"/>
               </w:rPr>
               <w:t>if</w:t>
             </w:r>
-            <w:proofErr w:type="spellEnd"/>
-            <w:r>
-              <w:rPr>
-                <w:rFonts w:ascii="Consolas" w:eastAsiaTheme="minorHAnsi" w:hAnsi="Consolas" w:cs="Consolas"/>
-                <w:color w:val="000000"/>
-                <w:sz w:val="16"/>
-                <w:szCs w:val="19"/>
-                <w:lang w:eastAsia="en-US"/>
-              </w:rPr>
-              <w:t xml:space="preserve"> (</w:t>
-            </w:r>
-            <w:proofErr w:type="spellStart"/>
-            <w:r>
-              <w:rPr>
-                <w:rFonts w:ascii="Consolas" w:eastAsiaTheme="minorHAnsi" w:hAnsi="Consolas" w:cs="Consolas"/>
-                <w:color w:val="000000"/>
-                <w:sz w:val="16"/>
-                <w:szCs w:val="19"/>
-                <w:lang w:eastAsia="en-US"/>
-              </w:rPr>
-              <w:t>temp</w:t>
-            </w:r>
-            <w:proofErr w:type="spellEnd"/>
-            <w:r>
-              <w:rPr>
-                <w:rFonts w:ascii="Consolas" w:eastAsiaTheme="minorHAnsi" w:hAnsi="Consolas" w:cs="Consolas"/>
-                <w:color w:val="000000"/>
-                <w:sz w:val="16"/>
-                <w:szCs w:val="19"/>
-                <w:lang w:eastAsia="en-US"/>
-              </w:rPr>
-              <w:t xml:space="preserve"> != </w:t>
-            </w:r>
-            <w:proofErr w:type="spellStart"/>
+            <w:r>
+              <w:rPr>
+                <w:rFonts w:ascii="Consolas" w:eastAsiaTheme="minorHAnsi" w:hAnsi="Consolas" w:cs="Consolas"/>
+                <w:color w:val="000000"/>
+                <w:sz w:val="16"/>
+                <w:szCs w:val="19"/>
+                <w:lang w:val="en-GB" w:eastAsia="en-US"/>
+              </w:rPr>
+              <w:t xml:space="preserve"> (temp != </w:t>
+            </w:r>
             <w:r>
               <w:rPr>
                 <w:rFonts w:ascii="Consolas" w:eastAsiaTheme="minorHAnsi" w:hAnsi="Consolas" w:cs="Consolas"/>
                 <w:color w:val="0000FF"/>
                 <w:sz w:val="16"/>
                 <w:szCs w:val="19"/>
-                <w:lang w:eastAsia="en-US"/>
+                <w:lang w:val="en-GB" w:eastAsia="en-US"/>
               </w:rPr>
               <w:t>null</w:t>
             </w:r>
-            <w:proofErr w:type="spellEnd"/>
-            <w:r>
-              <w:rPr>
-                <w:rFonts w:ascii="Consolas" w:eastAsiaTheme="minorHAnsi" w:hAnsi="Consolas" w:cs="Consolas"/>
-                <w:color w:val="000000"/>
-                <w:sz w:val="16"/>
-                <w:szCs w:val="19"/>
-                <w:lang w:eastAsia="en-US"/>
+            <w:r>
+              <w:rPr>
+                <w:rFonts w:ascii="Consolas" w:eastAsiaTheme="minorHAnsi" w:hAnsi="Consolas" w:cs="Consolas"/>
+                <w:color w:val="000000"/>
+                <w:sz w:val="16"/>
+                <w:szCs w:val="19"/>
+                <w:lang w:val="en-GB" w:eastAsia="en-US"/>
               </w:rPr>
               <w:t xml:space="preserve">) </w:t>
             </w:r>
@@ -12245,7 +13413,7 @@
                 <w:color w:val="008000"/>
                 <w:sz w:val="16"/>
                 <w:szCs w:val="19"/>
-                <w:lang w:eastAsia="en-US"/>
+                <w:lang w:val="en-GB" w:eastAsia="en-US"/>
               </w:rPr>
               <w:t xml:space="preserve">// se </w:t>
             </w:r>
@@ -12256,7 +13424,7 @@
                 <w:color w:val="008000"/>
                 <w:sz w:val="16"/>
                 <w:szCs w:val="19"/>
-                <w:lang w:eastAsia="en-US"/>
+                <w:lang w:val="en-GB" w:eastAsia="en-US"/>
               </w:rPr>
               <w:t>nao</w:t>
             </w:r>
@@ -12267,75 +13435,9 @@
                 <w:color w:val="008000"/>
                 <w:sz w:val="16"/>
                 <w:szCs w:val="19"/>
-                <w:lang w:eastAsia="en-US"/>
-              </w:rPr>
-              <w:t xml:space="preserve"> for </w:t>
-            </w:r>
-            <w:proofErr w:type="spellStart"/>
-            <w:r>
-              <w:rPr>
-                <w:rFonts w:ascii="Consolas" w:eastAsiaTheme="minorHAnsi" w:hAnsi="Consolas" w:cs="Consolas"/>
-                <w:color w:val="008000"/>
-                <w:sz w:val="16"/>
-                <w:szCs w:val="19"/>
-                <w:lang w:eastAsia="en-US"/>
-              </w:rPr>
-              <w:t>null</w:t>
-            </w:r>
-            <w:proofErr w:type="spellEnd"/>
-            <w:r>
-              <w:rPr>
-                <w:rFonts w:ascii="Consolas" w:eastAsiaTheme="minorHAnsi" w:hAnsi="Consolas" w:cs="Consolas"/>
-                <w:color w:val="008000"/>
-                <w:sz w:val="16"/>
-                <w:szCs w:val="19"/>
-                <w:lang w:eastAsia="en-US"/>
-              </w:rPr>
-              <w:t xml:space="preserve"> o </w:t>
-            </w:r>
-            <w:proofErr w:type="spellStart"/>
-            <w:r>
-              <w:rPr>
-                <w:rFonts w:ascii="Consolas" w:eastAsiaTheme="minorHAnsi" w:hAnsi="Consolas" w:cs="Consolas"/>
-                <w:color w:val="008000"/>
-                <w:sz w:val="16"/>
-                <w:szCs w:val="19"/>
-                <w:lang w:eastAsia="en-US"/>
-              </w:rPr>
-              <w:t>start</w:t>
-            </w:r>
-            <w:proofErr w:type="spellEnd"/>
-            <w:r>
-              <w:rPr>
-                <w:rFonts w:ascii="Consolas" w:eastAsiaTheme="minorHAnsi" w:hAnsi="Consolas" w:cs="Consolas"/>
-                <w:color w:val="008000"/>
-                <w:sz w:val="16"/>
-                <w:szCs w:val="19"/>
-                <w:lang w:eastAsia="en-US"/>
-              </w:rPr>
-              <w:t xml:space="preserve"> bar é o </w:t>
-            </w:r>
-            <w:proofErr w:type="spellStart"/>
-            <w:r>
-              <w:rPr>
-                <w:rFonts w:ascii="Consolas" w:eastAsiaTheme="minorHAnsi" w:hAnsi="Consolas" w:cs="Consolas"/>
-                <w:color w:val="008000"/>
-                <w:sz w:val="16"/>
-                <w:szCs w:val="19"/>
-                <w:lang w:eastAsia="en-US"/>
-              </w:rPr>
-              <w:t>temp</w:t>
-            </w:r>
-            <w:proofErr w:type="spellEnd"/>
-            <w:r>
-              <w:rPr>
-                <w:rFonts w:ascii="Consolas" w:eastAsiaTheme="minorHAnsi" w:hAnsi="Consolas" w:cs="Consolas"/>
-                <w:color w:val="008000"/>
-                <w:sz w:val="16"/>
-                <w:szCs w:val="19"/>
-                <w:lang w:eastAsia="en-US"/>
-              </w:rPr>
-              <w:t>[0]</w:t>
+                <w:lang w:val="en-GB" w:eastAsia="en-US"/>
+              </w:rPr>
+              <w:t xml:space="preserve"> for null o start bar é o temp[0]</w:t>
             </w:r>
           </w:p>
           <w:p>
@@ -12826,6 +13928,7 @@
                 <w:rFonts w:ascii="Times New Roman" w:hAnsi="Times New Roman"/>
                 <w:sz w:val="22"/>
                 <w:szCs w:val="22"/>
+                <w:lang w:val="en-GB"/>
               </w:rPr>
             </w:pPr>
             <w:r>
@@ -12858,6 +13961,7 @@
           <w:rFonts w:ascii="Times New Roman" w:hAnsi="Times New Roman"/>
           <w:sz w:val="22"/>
           <w:szCs w:val="22"/>
+          <w:lang w:val="en-GB"/>
         </w:rPr>
       </w:pPr>
     </w:p>
@@ -13159,7 +14263,7 @@
                 <w:color w:val="808080"/>
                 <w:sz w:val="19"/>
                 <w:szCs w:val="19"/>
-                <w:lang w:val="en-GB" w:eastAsia="en-US"/>
+                <w:lang w:eastAsia="en-US"/>
               </w:rPr>
               <w:t xml:space="preserve">            </w:t>
             </w:r>
@@ -13314,7 +14418,7 @@
                 <w:color w:val="008000"/>
                 <w:sz w:val="19"/>
                 <w:szCs w:val="19"/>
-                <w:lang w:eastAsia="en-US"/>
+                <w:lang w:val="en-GB" w:eastAsia="en-US"/>
               </w:rPr>
             </w:pPr>
             <w:r>
@@ -13333,7 +14437,7 @@
                 <w:color w:val="808080"/>
                 <w:sz w:val="19"/>
                 <w:szCs w:val="19"/>
-                <w:lang w:eastAsia="en-US"/>
+                <w:lang w:val="en-GB" w:eastAsia="en-US"/>
               </w:rPr>
               <w:t>///</w:t>
             </w:r>
@@ -13343,29 +14447,9 @@
                 <w:color w:val="008000"/>
                 <w:sz w:val="19"/>
                 <w:szCs w:val="19"/>
-                <w:lang w:eastAsia="en-US"/>
-              </w:rPr>
-              <w:t>######################</w:t>
-            </w:r>
-            <w:r>
-              <w:rPr>
-                <w:rFonts w:ascii="Consolas" w:eastAsiaTheme="minorHAnsi" w:hAnsi="Consolas" w:cs="Consolas"/>
-                <w:color w:val="008000"/>
-                <w:sz w:val="19"/>
-                <w:szCs w:val="19"/>
-                <w:lang w:eastAsia="en-US"/>
-              </w:rPr>
-              <w:t>#</w:t>
-            </w:r>
-            <w:r>
-              <w:rPr>
-                <w:rFonts w:ascii="Consolas" w:eastAsiaTheme="minorHAnsi" w:hAnsi="Consolas" w:cs="Consolas"/>
-                <w:color w:val="008000"/>
-                <w:sz w:val="19"/>
-                <w:szCs w:val="19"/>
-                <w:lang w:eastAsia="en-US"/>
-              </w:rPr>
-              <w:t>///</w:t>
+                <w:lang w:val="en-GB" w:eastAsia="en-US"/>
+              </w:rPr>
+              <w:t>#######################///</w:t>
             </w:r>
           </w:p>
           <w:p>
@@ -17399,6 +18483,17 @@
         </w:rPr>
         <w:t>/sobredimensionadas e são um parâmetro que deve ser ajustado de estrutura para estrutura para a penalização ser da escala do peso próprio da estrutura. De seguida apresenta-se um excerto relativo à penalização para barras subdimensionadas:</w:t>
       </w:r>
+    </w:p>
+    <w:p>
+      <w:pPr>
+        <w:spacing w:after="120" w:line="280" w:lineRule="atLeast"/>
+        <w:jc w:val="both"/>
+        <w:rPr>
+          <w:rFonts w:ascii="Times New Roman" w:hAnsi="Times New Roman"/>
+          <w:sz w:val="22"/>
+          <w:szCs w:val="22"/>
+        </w:rPr>
+      </w:pPr>
     </w:p>
     <w:tbl>
       <w:tblPr>
@@ -17433,7 +18528,7 @@
                 <w:color w:val="000000"/>
                 <w:sz w:val="16"/>
                 <w:szCs w:val="19"/>
-                <w:lang w:val="en-GB" w:eastAsia="en-US"/>
+                <w:lang w:eastAsia="en-US"/>
               </w:rPr>
               <w:t xml:space="preserve">  </w:t>
             </w:r>
@@ -17895,7 +18990,7 @@
                 <w:szCs w:val="19"/>
                 <w:lang w:eastAsia="en-US"/>
               </w:rPr>
-              <w:t xml:space="preserve">// se ainda </w:t>
+              <w:t>// se ainda não estiver com a maior secçã</w:t>
             </w:r>
             <w:r>
               <w:rPr>
@@ -17905,7 +19000,217 @@
                 <w:szCs w:val="19"/>
                 <w:lang w:eastAsia="en-US"/>
               </w:rPr>
-              <w:t>não</w:t>
+              <w:t>o pode aumentar</w:t>
+            </w:r>
+          </w:p>
+          <w:p>
+            <w:pPr>
+              <w:autoSpaceDE w:val="0"/>
+              <w:autoSpaceDN w:val="0"/>
+              <w:adjustRightInd w:val="0"/>
+              <w:rPr>
+                <w:rFonts w:ascii="Consolas" w:eastAsiaTheme="minorHAnsi" w:hAnsi="Consolas" w:cs="Consolas"/>
+                <w:color w:val="000000"/>
+                <w:sz w:val="16"/>
+                <w:szCs w:val="19"/>
+                <w:lang w:eastAsia="en-US"/>
+              </w:rPr>
+            </w:pPr>
+            <w:r>
+              <w:rPr>
+                <w:rFonts w:ascii="Consolas" w:eastAsiaTheme="minorHAnsi" w:hAnsi="Consolas" w:cs="Consolas"/>
+                <w:color w:val="000000"/>
+                <w:sz w:val="16"/>
+                <w:szCs w:val="19"/>
+                <w:lang w:eastAsia="en-US"/>
+              </w:rPr>
+              <w:t xml:space="preserve">                {</w:t>
+            </w:r>
+          </w:p>
+          <w:p>
+            <w:pPr>
+              <w:autoSpaceDE w:val="0"/>
+              <w:autoSpaceDN w:val="0"/>
+              <w:adjustRightInd w:val="0"/>
+              <w:rPr>
+                <w:rFonts w:ascii="Consolas" w:eastAsiaTheme="minorHAnsi" w:hAnsi="Consolas" w:cs="Consolas"/>
+                <w:color w:val="000000"/>
+                <w:sz w:val="16"/>
+                <w:szCs w:val="19"/>
+                <w:lang w:eastAsia="en-US"/>
+              </w:rPr>
+            </w:pPr>
+            <w:r>
+              <w:rPr>
+                <w:rFonts w:ascii="Consolas" w:eastAsiaTheme="minorHAnsi" w:hAnsi="Consolas" w:cs="Consolas"/>
+                <w:color w:val="000000"/>
+                <w:sz w:val="16"/>
+                <w:szCs w:val="19"/>
+                <w:lang w:eastAsia="en-US"/>
+              </w:rPr>
+              <w:t xml:space="preserve">                    </w:t>
+            </w:r>
+            <w:proofErr w:type="spellStart"/>
+            <w:r>
+              <w:rPr>
+                <w:rFonts w:ascii="Consolas" w:eastAsiaTheme="minorHAnsi" w:hAnsi="Consolas" w:cs="Consolas"/>
+                <w:color w:val="2B91AF"/>
+                <w:sz w:val="16"/>
+                <w:szCs w:val="19"/>
+                <w:lang w:eastAsia="en-US"/>
+              </w:rPr>
+              <w:t>Console</w:t>
+            </w:r>
+            <w:r>
+              <w:rPr>
+                <w:rFonts w:ascii="Consolas" w:eastAsiaTheme="minorHAnsi" w:hAnsi="Consolas" w:cs="Consolas"/>
+                <w:color w:val="000000"/>
+                <w:sz w:val="16"/>
+                <w:szCs w:val="19"/>
+                <w:lang w:eastAsia="en-US"/>
+              </w:rPr>
+              <w:t>.WriteLine</w:t>
+            </w:r>
+            <w:proofErr w:type="spellEnd"/>
+            <w:r>
+              <w:rPr>
+                <w:rFonts w:ascii="Consolas" w:eastAsiaTheme="minorHAnsi" w:hAnsi="Consolas" w:cs="Consolas"/>
+                <w:color w:val="000000"/>
+                <w:sz w:val="16"/>
+                <w:szCs w:val="19"/>
+                <w:lang w:eastAsia="en-US"/>
+              </w:rPr>
+              <w:t>(</w:t>
+            </w:r>
+            <w:r>
+              <w:rPr>
+                <w:rFonts w:ascii="Consolas" w:eastAsiaTheme="minorHAnsi" w:hAnsi="Consolas" w:cs="Consolas"/>
+                <w:color w:val="A31515"/>
+                <w:sz w:val="16"/>
+                <w:szCs w:val="19"/>
+                <w:lang w:eastAsia="en-US"/>
+              </w:rPr>
+              <w:t>"Poder aumentar</w:t>
+            </w:r>
+            <w:r>
+              <w:rPr>
+                <w:rFonts w:ascii="Consolas" w:eastAsiaTheme="minorHAnsi" w:hAnsi="Consolas" w:cs="Consolas"/>
+                <w:color w:val="A31515"/>
+                <w:sz w:val="16"/>
+                <w:szCs w:val="19"/>
+                <w:lang w:eastAsia="en-US"/>
+              </w:rPr>
+              <w:t xml:space="preserve"> </w:t>
+            </w:r>
+            <w:proofErr w:type="spellStart"/>
+            <w:r>
+              <w:rPr>
+                <w:rFonts w:ascii="Consolas" w:eastAsiaTheme="minorHAnsi" w:hAnsi="Consolas" w:cs="Consolas"/>
+                <w:color w:val="A31515"/>
+                <w:sz w:val="16"/>
+                <w:szCs w:val="19"/>
+                <w:lang w:eastAsia="en-US"/>
+              </w:rPr>
+              <w:t>Sec</w:t>
+            </w:r>
+            <w:proofErr w:type="spellEnd"/>
+            <w:r>
+              <w:rPr>
+                <w:rFonts w:ascii="Consolas" w:eastAsiaTheme="minorHAnsi" w:hAnsi="Consolas" w:cs="Consolas"/>
+                <w:color w:val="A31515"/>
+                <w:sz w:val="16"/>
+                <w:szCs w:val="19"/>
+                <w:lang w:eastAsia="en-US"/>
+              </w:rPr>
+              <w:t xml:space="preserve"> da barra"</w:t>
+            </w:r>
+            <w:r>
+              <w:rPr>
+                <w:rFonts w:ascii="Consolas" w:eastAsiaTheme="minorHAnsi" w:hAnsi="Consolas" w:cs="Consolas"/>
+                <w:color w:val="000000"/>
+                <w:sz w:val="16"/>
+                <w:szCs w:val="19"/>
+                <w:lang w:eastAsia="en-US"/>
+              </w:rPr>
+              <w:t xml:space="preserve"> + </w:t>
+            </w:r>
+            <w:proofErr w:type="spellStart"/>
+            <w:r>
+              <w:rPr>
+                <w:rFonts w:ascii="Consolas" w:eastAsiaTheme="minorHAnsi" w:hAnsi="Consolas" w:cs="Consolas"/>
+                <w:color w:val="000000"/>
+                <w:sz w:val="16"/>
+                <w:szCs w:val="19"/>
+                <w:lang w:eastAsia="en-US"/>
+              </w:rPr>
+              <w:t>temp</w:t>
+            </w:r>
+            <w:proofErr w:type="spellEnd"/>
+            <w:r>
+              <w:rPr>
+                <w:rFonts w:ascii="Consolas" w:eastAsiaTheme="minorHAnsi" w:hAnsi="Consolas" w:cs="Consolas"/>
+                <w:color w:val="000000"/>
+                <w:sz w:val="16"/>
+                <w:szCs w:val="19"/>
+                <w:lang w:eastAsia="en-US"/>
+              </w:rPr>
+              <w:t>[0]);</w:t>
+            </w:r>
+          </w:p>
+          <w:p>
+            <w:pPr>
+              <w:autoSpaceDE w:val="0"/>
+              <w:autoSpaceDN w:val="0"/>
+              <w:adjustRightInd w:val="0"/>
+              <w:rPr>
+                <w:rFonts w:ascii="Consolas" w:eastAsiaTheme="minorHAnsi" w:hAnsi="Consolas" w:cs="Consolas"/>
+                <w:color w:val="000000"/>
+                <w:sz w:val="16"/>
+                <w:szCs w:val="19"/>
+                <w:lang w:eastAsia="en-US"/>
+              </w:rPr>
+            </w:pPr>
+            <w:r>
+              <w:rPr>
+                <w:rFonts w:ascii="Consolas" w:eastAsiaTheme="minorHAnsi" w:hAnsi="Consolas" w:cs="Consolas"/>
+                <w:color w:val="000000"/>
+                <w:sz w:val="16"/>
+                <w:szCs w:val="19"/>
+                <w:lang w:eastAsia="en-US"/>
+              </w:rPr>
+              <w:t xml:space="preserve">                    </w:t>
+            </w:r>
+            <w:proofErr w:type="spellStart"/>
+            <w:r>
+              <w:rPr>
+                <w:rFonts w:ascii="Consolas" w:eastAsiaTheme="minorHAnsi" w:hAnsi="Consolas" w:cs="Consolas"/>
+                <w:color w:val="0000FF"/>
+                <w:sz w:val="16"/>
+                <w:szCs w:val="19"/>
+                <w:lang w:eastAsia="en-US"/>
+              </w:rPr>
+              <w:t>this</w:t>
+            </w:r>
+            <w:r>
+              <w:rPr>
+                <w:rFonts w:ascii="Consolas" w:eastAsiaTheme="minorHAnsi" w:hAnsi="Consolas" w:cs="Consolas"/>
+                <w:color w:val="000000"/>
+                <w:sz w:val="16"/>
+                <w:szCs w:val="19"/>
+                <w:lang w:eastAsia="en-US"/>
+              </w:rPr>
+              <w:t>.fitness</w:t>
+            </w:r>
+            <w:proofErr w:type="spellEnd"/>
+            <w:r>
+              <w:rPr>
+                <w:rFonts w:ascii="Consolas" w:eastAsiaTheme="minorHAnsi" w:hAnsi="Consolas" w:cs="Consolas"/>
+                <w:color w:val="000000"/>
+                <w:sz w:val="16"/>
+                <w:szCs w:val="19"/>
+                <w:lang w:eastAsia="en-US"/>
+              </w:rPr>
+              <w:t xml:space="preserve"> += 5; </w:t>
             </w:r>
             <w:r>
               <w:rPr>
@@ -17915,8 +19220,9 @@
                 <w:szCs w:val="19"/>
                 <w:lang w:eastAsia="en-US"/>
               </w:rPr>
-              <w:t xml:space="preserve"> estiver com a maior secçã</w:t>
-            </w:r>
+              <w:t xml:space="preserve">// penalização de 5 </w:t>
+            </w:r>
+            <w:proofErr w:type="spellStart"/>
             <w:r>
               <w:rPr>
                 <w:rFonts w:ascii="Consolas" w:eastAsiaTheme="minorHAnsi" w:hAnsi="Consolas" w:cs="Consolas"/>
@@ -17925,247 +19231,6 @@
                 <w:szCs w:val="19"/>
                 <w:lang w:eastAsia="en-US"/>
               </w:rPr>
-              <w:t>o pode aumentar</w:t>
-            </w:r>
-          </w:p>
-          <w:p>
-            <w:pPr>
-              <w:autoSpaceDE w:val="0"/>
-              <w:autoSpaceDN w:val="0"/>
-              <w:adjustRightInd w:val="0"/>
-              <w:rPr>
-                <w:rFonts w:ascii="Consolas" w:eastAsiaTheme="minorHAnsi" w:hAnsi="Consolas" w:cs="Consolas"/>
-                <w:color w:val="000000"/>
-                <w:sz w:val="16"/>
-                <w:szCs w:val="19"/>
-                <w:lang w:eastAsia="en-US"/>
-              </w:rPr>
-            </w:pPr>
-            <w:r>
-              <w:rPr>
-                <w:rFonts w:ascii="Consolas" w:eastAsiaTheme="minorHAnsi" w:hAnsi="Consolas" w:cs="Consolas"/>
-                <w:color w:val="000000"/>
-                <w:sz w:val="16"/>
-                <w:szCs w:val="19"/>
-                <w:lang w:eastAsia="en-US"/>
-              </w:rPr>
-              <w:t xml:space="preserve">                {</w:t>
-            </w:r>
-          </w:p>
-          <w:p>
-            <w:pPr>
-              <w:autoSpaceDE w:val="0"/>
-              <w:autoSpaceDN w:val="0"/>
-              <w:adjustRightInd w:val="0"/>
-              <w:rPr>
-                <w:rFonts w:ascii="Consolas" w:eastAsiaTheme="minorHAnsi" w:hAnsi="Consolas" w:cs="Consolas"/>
-                <w:color w:val="000000"/>
-                <w:sz w:val="16"/>
-                <w:szCs w:val="19"/>
-                <w:lang w:eastAsia="en-US"/>
-              </w:rPr>
-            </w:pPr>
-            <w:r>
-              <w:rPr>
-                <w:rFonts w:ascii="Consolas" w:eastAsiaTheme="minorHAnsi" w:hAnsi="Consolas" w:cs="Consolas"/>
-                <w:color w:val="000000"/>
-                <w:sz w:val="16"/>
-                <w:szCs w:val="19"/>
-                <w:lang w:eastAsia="en-US"/>
-              </w:rPr>
-              <w:t xml:space="preserve">                    </w:t>
-            </w:r>
-            <w:proofErr w:type="spellStart"/>
-            <w:r>
-              <w:rPr>
-                <w:rFonts w:ascii="Consolas" w:eastAsiaTheme="minorHAnsi" w:hAnsi="Consolas" w:cs="Consolas"/>
-                <w:color w:val="2B91AF"/>
-                <w:sz w:val="16"/>
-                <w:szCs w:val="19"/>
-                <w:lang w:eastAsia="en-US"/>
-              </w:rPr>
-              <w:t>Console</w:t>
-            </w:r>
-            <w:r>
-              <w:rPr>
-                <w:rFonts w:ascii="Consolas" w:eastAsiaTheme="minorHAnsi" w:hAnsi="Consolas" w:cs="Consolas"/>
-                <w:color w:val="000000"/>
-                <w:sz w:val="16"/>
-                <w:szCs w:val="19"/>
-                <w:lang w:eastAsia="en-US"/>
-              </w:rPr>
-              <w:t>.WriteLine</w:t>
-            </w:r>
-            <w:proofErr w:type="spellEnd"/>
-            <w:r>
-              <w:rPr>
-                <w:rFonts w:ascii="Consolas" w:eastAsiaTheme="minorHAnsi" w:hAnsi="Consolas" w:cs="Consolas"/>
-                <w:color w:val="000000"/>
-                <w:sz w:val="16"/>
-                <w:szCs w:val="19"/>
-                <w:lang w:eastAsia="en-US"/>
-              </w:rPr>
-              <w:t>(</w:t>
-            </w:r>
-            <w:r>
-              <w:rPr>
-                <w:rFonts w:ascii="Consolas" w:eastAsiaTheme="minorHAnsi" w:hAnsi="Consolas" w:cs="Consolas"/>
-                <w:color w:val="A31515"/>
-                <w:sz w:val="16"/>
-                <w:szCs w:val="19"/>
-                <w:lang w:eastAsia="en-US"/>
-              </w:rPr>
-              <w:t>"Poder aumentar</w:t>
-            </w:r>
-            <w:r>
-              <w:rPr>
-                <w:rFonts w:ascii="Consolas" w:eastAsiaTheme="minorHAnsi" w:hAnsi="Consolas" w:cs="Consolas"/>
-                <w:color w:val="A31515"/>
-                <w:sz w:val="16"/>
-                <w:szCs w:val="19"/>
-                <w:lang w:eastAsia="en-US"/>
-              </w:rPr>
-              <w:t xml:space="preserve"> </w:t>
-            </w:r>
-            <w:proofErr w:type="spellStart"/>
-            <w:r>
-              <w:rPr>
-                <w:rFonts w:ascii="Consolas" w:eastAsiaTheme="minorHAnsi" w:hAnsi="Consolas" w:cs="Consolas"/>
-                <w:color w:val="A31515"/>
-                <w:sz w:val="16"/>
-                <w:szCs w:val="19"/>
-                <w:lang w:eastAsia="en-US"/>
-              </w:rPr>
-              <w:t>Sec</w:t>
-            </w:r>
-            <w:proofErr w:type="spellEnd"/>
-            <w:r>
-              <w:rPr>
-                <w:rFonts w:ascii="Consolas" w:eastAsiaTheme="minorHAnsi" w:hAnsi="Consolas" w:cs="Consolas"/>
-                <w:color w:val="A31515"/>
-                <w:sz w:val="16"/>
-                <w:szCs w:val="19"/>
-                <w:lang w:eastAsia="en-US"/>
-              </w:rPr>
-              <w:t xml:space="preserve"> da barra"</w:t>
-            </w:r>
-            <w:r>
-              <w:rPr>
-                <w:rFonts w:ascii="Consolas" w:eastAsiaTheme="minorHAnsi" w:hAnsi="Consolas" w:cs="Consolas"/>
-                <w:color w:val="000000"/>
-                <w:sz w:val="16"/>
-                <w:szCs w:val="19"/>
-                <w:lang w:eastAsia="en-US"/>
-              </w:rPr>
-              <w:t xml:space="preserve"> + </w:t>
-            </w:r>
-            <w:proofErr w:type="spellStart"/>
-            <w:r>
-              <w:rPr>
-                <w:rFonts w:ascii="Consolas" w:eastAsiaTheme="minorHAnsi" w:hAnsi="Consolas" w:cs="Consolas"/>
-                <w:color w:val="000000"/>
-                <w:sz w:val="16"/>
-                <w:szCs w:val="19"/>
-                <w:lang w:eastAsia="en-US"/>
-              </w:rPr>
-              <w:t>temp</w:t>
-            </w:r>
-            <w:proofErr w:type="spellEnd"/>
-            <w:r>
-              <w:rPr>
-                <w:rFonts w:ascii="Consolas" w:eastAsiaTheme="minorHAnsi" w:hAnsi="Consolas" w:cs="Consolas"/>
-                <w:color w:val="000000"/>
-                <w:sz w:val="16"/>
-                <w:szCs w:val="19"/>
-                <w:lang w:eastAsia="en-US"/>
-              </w:rPr>
-              <w:t>[0]);</w:t>
-            </w:r>
-          </w:p>
-          <w:p>
-            <w:pPr>
-              <w:autoSpaceDE w:val="0"/>
-              <w:autoSpaceDN w:val="0"/>
-              <w:adjustRightInd w:val="0"/>
-              <w:rPr>
-                <w:rFonts w:ascii="Consolas" w:eastAsiaTheme="minorHAnsi" w:hAnsi="Consolas" w:cs="Consolas"/>
-                <w:color w:val="000000"/>
-                <w:sz w:val="16"/>
-                <w:szCs w:val="19"/>
-                <w:lang w:val="en-GB" w:eastAsia="en-US"/>
-              </w:rPr>
-            </w:pPr>
-            <w:r>
-              <w:rPr>
-                <w:rFonts w:ascii="Consolas" w:eastAsiaTheme="minorHAnsi" w:hAnsi="Consolas" w:cs="Consolas"/>
-                <w:color w:val="000000"/>
-                <w:sz w:val="16"/>
-                <w:szCs w:val="19"/>
-                <w:lang w:eastAsia="en-US"/>
-              </w:rPr>
-              <w:t xml:space="preserve">                    </w:t>
-            </w:r>
-            <w:proofErr w:type="spellStart"/>
-            <w:r>
-              <w:rPr>
-                <w:rFonts w:ascii="Consolas" w:eastAsiaTheme="minorHAnsi" w:hAnsi="Consolas" w:cs="Consolas"/>
-                <w:color w:val="0000FF"/>
-                <w:sz w:val="16"/>
-                <w:szCs w:val="19"/>
-                <w:lang w:val="en-GB" w:eastAsia="en-US"/>
-              </w:rPr>
-              <w:t>this</w:t>
-            </w:r>
-            <w:r>
-              <w:rPr>
-                <w:rFonts w:ascii="Consolas" w:eastAsiaTheme="minorHAnsi" w:hAnsi="Consolas" w:cs="Consolas"/>
-                <w:color w:val="000000"/>
-                <w:sz w:val="16"/>
-                <w:szCs w:val="19"/>
-                <w:lang w:val="en-GB" w:eastAsia="en-US"/>
-              </w:rPr>
-              <w:t>.fitness</w:t>
-            </w:r>
-            <w:proofErr w:type="spellEnd"/>
-            <w:r>
-              <w:rPr>
-                <w:rFonts w:ascii="Consolas" w:eastAsiaTheme="minorHAnsi" w:hAnsi="Consolas" w:cs="Consolas"/>
-                <w:color w:val="000000"/>
-                <w:sz w:val="16"/>
-                <w:szCs w:val="19"/>
-                <w:lang w:val="en-GB" w:eastAsia="en-US"/>
-              </w:rPr>
-              <w:t xml:space="preserve"> += 5;</w:t>
-            </w:r>
-            <w:r>
-              <w:rPr>
-                <w:rFonts w:ascii="Consolas" w:eastAsiaTheme="minorHAnsi" w:hAnsi="Consolas" w:cs="Consolas"/>
-                <w:color w:val="000000"/>
-                <w:sz w:val="16"/>
-                <w:szCs w:val="19"/>
-                <w:lang w:val="en-GB" w:eastAsia="en-US"/>
-              </w:rPr>
-              <w:t xml:space="preserve"> </w:t>
-            </w:r>
-            <w:r>
-              <w:rPr>
-                <w:rFonts w:ascii="Consolas" w:eastAsiaTheme="minorHAnsi" w:hAnsi="Consolas" w:cs="Consolas"/>
-                <w:color w:val="008000"/>
-                <w:sz w:val="16"/>
-                <w:szCs w:val="19"/>
-                <w:lang w:eastAsia="en-US"/>
-              </w:rPr>
-              <w:t xml:space="preserve">// penalização de 5 </w:t>
-            </w:r>
-            <w:proofErr w:type="spellStart"/>
-            <w:r>
-              <w:rPr>
-                <w:rFonts w:ascii="Consolas" w:eastAsiaTheme="minorHAnsi" w:hAnsi="Consolas" w:cs="Consolas"/>
-                <w:color w:val="008000"/>
-                <w:sz w:val="16"/>
-                <w:szCs w:val="19"/>
-                <w:lang w:eastAsia="en-US"/>
-              </w:rPr>
               <w:t>ton</w:t>
             </w:r>
             <w:proofErr w:type="spellEnd"/>
@@ -18180,16 +19245,16 @@
                 <w:color w:val="000000"/>
                 <w:sz w:val="16"/>
                 <w:szCs w:val="19"/>
-                <w:lang w:val="en-GB" w:eastAsia="en-US"/>
-              </w:rPr>
-            </w:pPr>
-            <w:r>
-              <w:rPr>
-                <w:rFonts w:ascii="Consolas" w:eastAsiaTheme="minorHAnsi" w:hAnsi="Consolas" w:cs="Consolas"/>
-                <w:color w:val="000000"/>
-                <w:sz w:val="16"/>
-                <w:szCs w:val="19"/>
-                <w:lang w:val="en-GB" w:eastAsia="en-US"/>
+                <w:lang w:eastAsia="en-US"/>
+              </w:rPr>
+            </w:pPr>
+            <w:r>
+              <w:rPr>
+                <w:rFonts w:ascii="Consolas" w:eastAsiaTheme="minorHAnsi" w:hAnsi="Consolas" w:cs="Consolas"/>
+                <w:color w:val="000000"/>
+                <w:sz w:val="16"/>
+                <w:szCs w:val="19"/>
+                <w:lang w:eastAsia="en-US"/>
               </w:rPr>
               <w:t xml:space="preserve">                }</w:t>
             </w:r>
@@ -18213,7 +19278,7 @@
                 <w:color w:val="000000"/>
                 <w:sz w:val="16"/>
                 <w:szCs w:val="19"/>
-                <w:lang w:val="en-GB" w:eastAsia="en-US"/>
+                <w:lang w:eastAsia="en-US"/>
               </w:rPr>
               <w:t xml:space="preserve">                </w:t>
             </w:r>
@@ -18715,39 +19780,6 @@
           <w:szCs w:val="20"/>
         </w:rPr>
       </w:pPr>
-      <w:r>
-        <w:rPr>
-          <w:rFonts w:cs="Arial"/>
-          <w:b/>
-          <w:smallCaps/>
-          <w:sz w:val="22"/>
-          <w:szCs w:val="20"/>
-        </w:rPr>
-        <w:t>4.6.</w:t>
-      </w:r>
-      <w:r>
-        <w:rPr>
-          <w:rFonts w:cs="Arial"/>
-          <w:b/>
-          <w:smallCaps/>
-          <w:sz w:val="22"/>
-          <w:szCs w:val="20"/>
-        </w:rPr>
-        <w:tab/>
-        <w:t xml:space="preserve">Função </w:t>
-      </w:r>
-      <w:bookmarkStart w:id="0" w:name="_GoBack"/>
-      <w:bookmarkEnd w:id="0"/>
-      <w:r>
-        <w:rPr>
-          <w:rFonts w:cs="Arial"/>
-          <w:b/>
-          <w:smallCaps/>
-          <w:sz w:val="22"/>
-          <w:szCs w:val="20"/>
-        </w:rPr>
-        <w:t>seleção</w:t>
-      </w:r>
     </w:p>
     <w:p>
       <w:pPr>
@@ -18784,6 +19816,1309 @@
           <w:sz w:val="22"/>
           <w:szCs w:val="20"/>
         </w:rPr>
+        <w:lastRenderedPageBreak/>
+        <w:t>4.6.</w:t>
+      </w:r>
+      <w:r>
+        <w:rPr>
+          <w:rFonts w:cs="Arial"/>
+          <w:b/>
+          <w:smallCaps/>
+          <w:sz w:val="22"/>
+          <w:szCs w:val="20"/>
+        </w:rPr>
+        <w:tab/>
+        <w:t>Função seleção</w:t>
+      </w:r>
+    </w:p>
+    <w:p>
+      <w:pPr>
+        <w:spacing w:after="120" w:line="280" w:lineRule="atLeast"/>
+        <w:jc w:val="both"/>
+        <w:rPr>
+          <w:rFonts w:ascii="Times New Roman" w:hAnsi="Times New Roman"/>
+          <w:sz w:val="22"/>
+          <w:szCs w:val="22"/>
+        </w:rPr>
+      </w:pPr>
+      <w:r>
+        <w:rPr>
+          <w:rFonts w:ascii="Times New Roman" w:hAnsi="Times New Roman"/>
+          <w:sz w:val="22"/>
+          <w:szCs w:val="22"/>
+        </w:rPr>
+        <w:t xml:space="preserve">Para a implementação da função de seleção optou-se pelo algoritmo de </w:t>
+      </w:r>
+      <w:proofErr w:type="spellStart"/>
+      <w:r>
+        <w:rPr>
+          <w:rFonts w:ascii="Times New Roman" w:hAnsi="Times New Roman"/>
+          <w:sz w:val="22"/>
+          <w:szCs w:val="22"/>
+        </w:rPr>
+        <w:t>Tournament</w:t>
+      </w:r>
+      <w:proofErr w:type="spellEnd"/>
+      <w:r>
+        <w:rPr>
+          <w:rFonts w:ascii="Times New Roman" w:hAnsi="Times New Roman"/>
+          <w:sz w:val="22"/>
+          <w:szCs w:val="22"/>
+        </w:rPr>
+        <w:t xml:space="preserve"> </w:t>
+      </w:r>
+      <w:proofErr w:type="spellStart"/>
+      <w:r>
+        <w:rPr>
+          <w:rFonts w:ascii="Times New Roman" w:hAnsi="Times New Roman"/>
+          <w:sz w:val="22"/>
+          <w:szCs w:val="22"/>
+        </w:rPr>
+        <w:t>Selection</w:t>
+      </w:r>
+      <w:proofErr w:type="spellEnd"/>
+      <w:r>
+        <w:rPr>
+          <w:rFonts w:ascii="Times New Roman" w:hAnsi="Times New Roman"/>
+          <w:sz w:val="22"/>
+          <w:szCs w:val="22"/>
+        </w:rPr>
+        <w:t xml:space="preserve"> após testes de convergência entre este</w:t>
+      </w:r>
+      <w:r>
+        <w:rPr>
+          <w:rFonts w:ascii="Times New Roman" w:hAnsi="Times New Roman"/>
+          <w:sz w:val="22"/>
+          <w:szCs w:val="22"/>
+        </w:rPr>
+        <w:t xml:space="preserve"> e</w:t>
+      </w:r>
+      <w:r>
+        <w:rPr>
+          <w:rFonts w:ascii="Times New Roman" w:hAnsi="Times New Roman"/>
+          <w:sz w:val="22"/>
+          <w:szCs w:val="22"/>
+        </w:rPr>
+        <w:t xml:space="preserve"> o algoritmo </w:t>
+      </w:r>
+      <w:proofErr w:type="spellStart"/>
+      <w:r>
+        <w:rPr>
+          <w:rFonts w:ascii="Times New Roman" w:hAnsi="Times New Roman"/>
+          <w:sz w:val="22"/>
+          <w:szCs w:val="22"/>
+        </w:rPr>
+        <w:t>roulette</w:t>
+      </w:r>
+      <w:proofErr w:type="spellEnd"/>
+      <w:r>
+        <w:rPr>
+          <w:rFonts w:ascii="Times New Roman" w:hAnsi="Times New Roman"/>
+          <w:sz w:val="22"/>
+          <w:szCs w:val="22"/>
+        </w:rPr>
+        <w:t xml:space="preserve"> </w:t>
+      </w:r>
+      <w:proofErr w:type="spellStart"/>
+      <w:r>
+        <w:rPr>
+          <w:rFonts w:ascii="Times New Roman" w:hAnsi="Times New Roman"/>
+          <w:sz w:val="22"/>
+          <w:szCs w:val="22"/>
+        </w:rPr>
+        <w:t>wheel</w:t>
+      </w:r>
+      <w:proofErr w:type="spellEnd"/>
+      <w:r>
+        <w:rPr>
+          <w:rFonts w:ascii="Times New Roman" w:hAnsi="Times New Roman"/>
+          <w:sz w:val="22"/>
+          <w:szCs w:val="22"/>
+        </w:rPr>
+        <w:t xml:space="preserve">. Ambos atingiram a convergência numa </w:t>
+      </w:r>
+      <w:r>
+        <w:rPr>
+          <w:rFonts w:ascii="Times New Roman" w:hAnsi="Times New Roman"/>
+          <w:sz w:val="22"/>
+          <w:szCs w:val="22"/>
+        </w:rPr>
+        <w:t>solução, mas</w:t>
+      </w:r>
+      <w:r>
+        <w:rPr>
+          <w:rFonts w:ascii="Times New Roman" w:hAnsi="Times New Roman"/>
+          <w:sz w:val="22"/>
+          <w:szCs w:val="22"/>
+        </w:rPr>
+        <w:t xml:space="preserve"> dado ao probl</w:t>
+      </w:r>
+      <w:r>
+        <w:rPr>
+          <w:rFonts w:ascii="Times New Roman" w:hAnsi="Times New Roman"/>
+          <w:sz w:val="22"/>
+          <w:szCs w:val="22"/>
+        </w:rPr>
+        <w:t xml:space="preserve">ema em causa ser de minimização </w:t>
+      </w:r>
+      <w:r>
+        <w:rPr>
+          <w:rFonts w:ascii="Times New Roman" w:hAnsi="Times New Roman"/>
+          <w:sz w:val="22"/>
+          <w:szCs w:val="22"/>
+        </w:rPr>
+        <w:t>(</w:t>
+      </w:r>
+      <w:r>
+        <w:rPr>
+          <w:rFonts w:ascii="Times New Roman" w:hAnsi="Times New Roman"/>
+          <w:sz w:val="22"/>
+          <w:szCs w:val="22"/>
+        </w:rPr>
+        <w:t xml:space="preserve">do </w:t>
+      </w:r>
+      <w:r>
+        <w:rPr>
+          <w:rFonts w:ascii="Times New Roman" w:hAnsi="Times New Roman"/>
+          <w:sz w:val="22"/>
+          <w:szCs w:val="22"/>
+        </w:rPr>
+        <w:t xml:space="preserve">peso da estrutura) o algoritmo de </w:t>
+      </w:r>
+      <w:proofErr w:type="spellStart"/>
+      <w:r>
+        <w:rPr>
+          <w:rFonts w:ascii="Times New Roman" w:hAnsi="Times New Roman"/>
+          <w:sz w:val="22"/>
+          <w:szCs w:val="22"/>
+        </w:rPr>
+        <w:t>Tournament</w:t>
+      </w:r>
+      <w:proofErr w:type="spellEnd"/>
+      <w:r>
+        <w:rPr>
+          <w:rFonts w:ascii="Times New Roman" w:hAnsi="Times New Roman"/>
+          <w:sz w:val="22"/>
+          <w:szCs w:val="22"/>
+        </w:rPr>
+        <w:t xml:space="preserve"> </w:t>
+      </w:r>
+      <w:proofErr w:type="spellStart"/>
+      <w:r>
+        <w:rPr>
+          <w:rFonts w:ascii="Times New Roman" w:hAnsi="Times New Roman"/>
+          <w:sz w:val="22"/>
+          <w:szCs w:val="22"/>
+        </w:rPr>
+        <w:t>Selection</w:t>
+      </w:r>
+      <w:proofErr w:type="spellEnd"/>
+      <w:r>
+        <w:rPr>
+          <w:rFonts w:ascii="Times New Roman" w:hAnsi="Times New Roman"/>
+          <w:sz w:val="22"/>
+          <w:szCs w:val="22"/>
+        </w:rPr>
+        <w:t xml:space="preserve"> é mais simples de implementar sem introduzir problema de fitness </w:t>
+      </w:r>
+      <w:proofErr w:type="spellStart"/>
+      <w:r>
+        <w:rPr>
+          <w:rFonts w:ascii="Times New Roman" w:hAnsi="Times New Roman"/>
+          <w:sz w:val="22"/>
+          <w:szCs w:val="22"/>
+        </w:rPr>
+        <w:t>scaling</w:t>
+      </w:r>
+      <w:proofErr w:type="spellEnd"/>
+      <w:r>
+        <w:rPr>
+          <w:rFonts w:ascii="Times New Roman" w:hAnsi="Times New Roman"/>
+          <w:sz w:val="22"/>
+          <w:szCs w:val="22"/>
+        </w:rPr>
+        <w:t xml:space="preserve"> no momento de </w:t>
+      </w:r>
+      <w:proofErr w:type="spellStart"/>
+      <w:r>
+        <w:rPr>
+          <w:rFonts w:ascii="Times New Roman" w:hAnsi="Times New Roman"/>
+          <w:sz w:val="22"/>
+          <w:szCs w:val="22"/>
+        </w:rPr>
+        <w:t>selecção</w:t>
+      </w:r>
+      <w:proofErr w:type="spellEnd"/>
+      <w:r>
+        <w:rPr>
+          <w:rFonts w:ascii="Times New Roman" w:hAnsi="Times New Roman"/>
+          <w:sz w:val="22"/>
+          <w:szCs w:val="22"/>
+        </w:rPr>
+        <w:t>.</w:t>
+      </w:r>
+    </w:p>
+    <w:p>
+      <w:pPr>
+        <w:spacing w:after="120" w:line="280" w:lineRule="atLeast"/>
+        <w:jc w:val="both"/>
+        <w:rPr>
+          <w:rFonts w:ascii="Times New Roman" w:hAnsi="Times New Roman"/>
+          <w:sz w:val="22"/>
+          <w:szCs w:val="22"/>
+        </w:rPr>
+      </w:pPr>
+      <w:r>
+        <w:rPr>
+          <w:rFonts w:ascii="Times New Roman" w:hAnsi="Times New Roman"/>
+          <w:sz w:val="22"/>
+          <w:szCs w:val="22"/>
+        </w:rPr>
+        <w:t xml:space="preserve">Tal como descrito no </w:t>
+      </w:r>
+      <w:proofErr w:type="spellStart"/>
+      <w:r>
+        <w:rPr>
+          <w:rFonts w:ascii="Times New Roman" w:hAnsi="Times New Roman"/>
+          <w:sz w:val="22"/>
+          <w:szCs w:val="22"/>
+        </w:rPr>
+        <w:t>Cap</w:t>
+      </w:r>
+      <w:proofErr w:type="spellEnd"/>
+      <w:r>
+        <w:rPr>
+          <w:rFonts w:ascii="Times New Roman" w:hAnsi="Times New Roman"/>
+          <w:sz w:val="22"/>
+          <w:szCs w:val="22"/>
+        </w:rPr>
+        <w:t xml:space="preserve"> 3 este algoritmo funciona ao construir uma lista de uma dada dimensão onde coloca elementos selecionados aleatoriamente da população atual. Os elementos dessa lista são depois comparados entre si e o melhor individuo é o que tem maior probabilidade de ser selecionado. </w:t>
+      </w:r>
+    </w:p>
+    <w:p>
+      <w:pPr>
+        <w:spacing w:after="120" w:line="280" w:lineRule="atLeast"/>
+        <w:jc w:val="both"/>
+        <w:rPr>
+          <w:rFonts w:ascii="Times New Roman" w:hAnsi="Times New Roman"/>
+          <w:sz w:val="22"/>
+          <w:szCs w:val="22"/>
+        </w:rPr>
+      </w:pPr>
+      <w:r>
+        <w:rPr>
+          <w:rFonts w:ascii="Times New Roman" w:hAnsi="Times New Roman"/>
+          <w:sz w:val="22"/>
+          <w:szCs w:val="22"/>
+        </w:rPr>
+        <w:t xml:space="preserve">No programa desenvolvido implementou-se este algoritmo apenas com um parâmetro ajustável, o numero de elementos que são selecionados para fazer parte da lista. O algoritmo com apenas este parâmetro ajustável demonstrou ser suficiente para facilmente ajustar a </w:t>
+      </w:r>
+      <w:proofErr w:type="spellStart"/>
+      <w:r>
+        <w:rPr>
+          <w:rFonts w:ascii="Times New Roman" w:hAnsi="Times New Roman"/>
+          <w:sz w:val="22"/>
+          <w:szCs w:val="22"/>
+        </w:rPr>
+        <w:t>selection</w:t>
+      </w:r>
+      <w:proofErr w:type="spellEnd"/>
+      <w:r>
+        <w:rPr>
+          <w:rFonts w:ascii="Times New Roman" w:hAnsi="Times New Roman"/>
+          <w:sz w:val="22"/>
+          <w:szCs w:val="22"/>
+        </w:rPr>
+        <w:t xml:space="preserve"> </w:t>
+      </w:r>
+      <w:proofErr w:type="spellStart"/>
+      <w:r>
+        <w:rPr>
+          <w:rFonts w:ascii="Times New Roman" w:hAnsi="Times New Roman"/>
+          <w:sz w:val="22"/>
+          <w:szCs w:val="22"/>
+        </w:rPr>
+        <w:t>pressure</w:t>
+      </w:r>
+      <w:proofErr w:type="spellEnd"/>
+      <w:r>
+        <w:rPr>
+          <w:rFonts w:ascii="Times New Roman" w:hAnsi="Times New Roman"/>
+          <w:sz w:val="22"/>
+          <w:szCs w:val="22"/>
+        </w:rPr>
+        <w:t xml:space="preserve"> e desta forma controlar a rapidez de convergência e o detalhe da busca pelo espaço de soluções.</w:t>
+      </w:r>
+    </w:p>
+    <w:p>
+      <w:pPr>
+        <w:spacing w:after="120" w:line="280" w:lineRule="atLeast"/>
+        <w:jc w:val="both"/>
+        <w:rPr>
+          <w:rFonts w:ascii="Times New Roman" w:hAnsi="Times New Roman"/>
+          <w:sz w:val="22"/>
+          <w:szCs w:val="22"/>
+        </w:rPr>
+      </w:pPr>
+      <w:r>
+        <w:rPr>
+          <w:rFonts w:ascii="Times New Roman" w:hAnsi="Times New Roman"/>
+          <w:sz w:val="22"/>
+          <w:szCs w:val="22"/>
+        </w:rPr>
+        <w:t>Algoritmo de seleção:</w:t>
+      </w:r>
+    </w:p>
+    <w:tbl>
+      <w:tblPr>
+        <w:tblStyle w:val="TableGrid"/>
+        <w:tblW w:w="0" w:type="auto"/>
+        <w:tblLook w:val="04A0" w:firstRow="1" w:lastRow="0" w:firstColumn="1" w:lastColumn="0" w:noHBand="0" w:noVBand="1"/>
+      </w:tblPr>
+      <w:tblGrid>
+        <w:gridCol w:w="9211"/>
+      </w:tblGrid>
+      <w:tr>
+        <w:tc>
+          <w:tcPr>
+            <w:tcW w:w="9211" w:type="dxa"/>
+          </w:tcPr>
+          <w:p>
+            <w:pPr>
+              <w:autoSpaceDE w:val="0"/>
+              <w:autoSpaceDN w:val="0"/>
+              <w:adjustRightInd w:val="0"/>
+              <w:rPr>
+                <w:rFonts w:ascii="Consolas" w:eastAsiaTheme="minorHAnsi" w:hAnsi="Consolas" w:cs="Consolas"/>
+                <w:color w:val="000000"/>
+                <w:sz w:val="16"/>
+                <w:szCs w:val="19"/>
+                <w:lang w:val="en-GB" w:eastAsia="en-US"/>
+              </w:rPr>
+            </w:pPr>
+            <w:r>
+              <w:rPr>
+                <w:rFonts w:ascii="Consolas" w:eastAsiaTheme="minorHAnsi" w:hAnsi="Consolas" w:cs="Consolas"/>
+                <w:color w:val="0000FF"/>
+                <w:sz w:val="16"/>
+                <w:szCs w:val="19"/>
+                <w:lang w:val="en-GB" w:eastAsia="en-US"/>
+              </w:rPr>
+              <w:t>public</w:t>
+            </w:r>
+            <w:r>
+              <w:rPr>
+                <w:rFonts w:ascii="Consolas" w:eastAsiaTheme="minorHAnsi" w:hAnsi="Consolas" w:cs="Consolas"/>
+                <w:color w:val="000000"/>
+                <w:sz w:val="16"/>
+                <w:szCs w:val="19"/>
+                <w:lang w:val="en-GB" w:eastAsia="en-US"/>
+              </w:rPr>
+              <w:t xml:space="preserve"> </w:t>
+            </w:r>
+            <w:r>
+              <w:rPr>
+                <w:rFonts w:ascii="Consolas" w:eastAsiaTheme="minorHAnsi" w:hAnsi="Consolas" w:cs="Consolas"/>
+                <w:color w:val="0000FF"/>
+                <w:sz w:val="16"/>
+                <w:szCs w:val="19"/>
+                <w:lang w:val="en-GB" w:eastAsia="en-US"/>
+              </w:rPr>
+              <w:t>static</w:t>
+            </w:r>
+            <w:r>
+              <w:rPr>
+                <w:rFonts w:ascii="Consolas" w:eastAsiaTheme="minorHAnsi" w:hAnsi="Consolas" w:cs="Consolas"/>
+                <w:color w:val="000000"/>
+                <w:sz w:val="16"/>
+                <w:szCs w:val="19"/>
+                <w:lang w:val="en-GB" w:eastAsia="en-US"/>
+              </w:rPr>
+              <w:t xml:space="preserve"> </w:t>
+            </w:r>
+            <w:r>
+              <w:rPr>
+                <w:rFonts w:ascii="Consolas" w:eastAsiaTheme="minorHAnsi" w:hAnsi="Consolas" w:cs="Consolas"/>
+                <w:color w:val="2B91AF"/>
+                <w:sz w:val="16"/>
+                <w:szCs w:val="19"/>
+                <w:lang w:val="en-GB" w:eastAsia="en-US"/>
+              </w:rPr>
+              <w:t>Individual</w:t>
+            </w:r>
+            <w:r>
+              <w:rPr>
+                <w:rFonts w:ascii="Consolas" w:eastAsiaTheme="minorHAnsi" w:hAnsi="Consolas" w:cs="Consolas"/>
+                <w:color w:val="000000"/>
+                <w:sz w:val="16"/>
+                <w:szCs w:val="19"/>
+                <w:lang w:val="en-GB" w:eastAsia="en-US"/>
+              </w:rPr>
+              <w:t xml:space="preserve"> </w:t>
+            </w:r>
+            <w:proofErr w:type="spellStart"/>
+            <w:r>
+              <w:rPr>
+                <w:rFonts w:ascii="Consolas" w:eastAsiaTheme="minorHAnsi" w:hAnsi="Consolas" w:cs="Consolas"/>
+                <w:color w:val="000000"/>
+                <w:sz w:val="16"/>
+                <w:szCs w:val="19"/>
+                <w:lang w:val="en-GB" w:eastAsia="en-US"/>
+              </w:rPr>
+              <w:t>Tournament_selection</w:t>
+            </w:r>
+            <w:proofErr w:type="spellEnd"/>
+            <w:r>
+              <w:rPr>
+                <w:rFonts w:ascii="Consolas" w:eastAsiaTheme="minorHAnsi" w:hAnsi="Consolas" w:cs="Consolas"/>
+                <w:color w:val="000000"/>
+                <w:sz w:val="16"/>
+                <w:szCs w:val="19"/>
+                <w:lang w:val="en-GB" w:eastAsia="en-US"/>
+              </w:rPr>
+              <w:t>(</w:t>
+            </w:r>
+            <w:r>
+              <w:rPr>
+                <w:rFonts w:ascii="Consolas" w:eastAsiaTheme="minorHAnsi" w:hAnsi="Consolas" w:cs="Consolas"/>
+                <w:color w:val="2B91AF"/>
+                <w:sz w:val="16"/>
+                <w:szCs w:val="19"/>
+                <w:lang w:val="en-GB" w:eastAsia="en-US"/>
+              </w:rPr>
+              <w:t>Individual</w:t>
+            </w:r>
+            <w:r>
+              <w:rPr>
+                <w:rFonts w:ascii="Consolas" w:eastAsiaTheme="minorHAnsi" w:hAnsi="Consolas" w:cs="Consolas"/>
+                <w:color w:val="000000"/>
+                <w:sz w:val="16"/>
+                <w:szCs w:val="19"/>
+                <w:lang w:val="en-GB" w:eastAsia="en-US"/>
+              </w:rPr>
+              <w:t>[] pop)</w:t>
+            </w:r>
+          </w:p>
+          <w:p>
+            <w:pPr>
+              <w:autoSpaceDE w:val="0"/>
+              <w:autoSpaceDN w:val="0"/>
+              <w:adjustRightInd w:val="0"/>
+              <w:rPr>
+                <w:rFonts w:ascii="Consolas" w:eastAsiaTheme="minorHAnsi" w:hAnsi="Consolas" w:cs="Consolas"/>
+                <w:color w:val="000000"/>
+                <w:sz w:val="16"/>
+                <w:szCs w:val="19"/>
+                <w:lang w:val="en-GB" w:eastAsia="en-US"/>
+              </w:rPr>
+            </w:pPr>
+            <w:r>
+              <w:rPr>
+                <w:rFonts w:ascii="Consolas" w:eastAsiaTheme="minorHAnsi" w:hAnsi="Consolas" w:cs="Consolas"/>
+                <w:color w:val="000000"/>
+                <w:sz w:val="16"/>
+                <w:szCs w:val="19"/>
+                <w:lang w:val="en-GB" w:eastAsia="en-US"/>
+              </w:rPr>
+              <w:t xml:space="preserve">        {</w:t>
+            </w:r>
+          </w:p>
+          <w:p>
+            <w:pPr>
+              <w:autoSpaceDE w:val="0"/>
+              <w:autoSpaceDN w:val="0"/>
+              <w:adjustRightInd w:val="0"/>
+              <w:rPr>
+                <w:rFonts w:ascii="Consolas" w:eastAsiaTheme="minorHAnsi" w:hAnsi="Consolas" w:cs="Consolas"/>
+                <w:color w:val="000000"/>
+                <w:sz w:val="16"/>
+                <w:szCs w:val="19"/>
+                <w:lang w:val="en-GB" w:eastAsia="en-US"/>
+              </w:rPr>
+            </w:pPr>
+            <w:r>
+              <w:rPr>
+                <w:rFonts w:ascii="Consolas" w:eastAsiaTheme="minorHAnsi" w:hAnsi="Consolas" w:cs="Consolas"/>
+                <w:color w:val="000000"/>
+                <w:sz w:val="16"/>
+                <w:szCs w:val="19"/>
+                <w:lang w:val="en-GB" w:eastAsia="en-US"/>
+              </w:rPr>
+              <w:t xml:space="preserve">            </w:t>
+            </w:r>
+            <w:proofErr w:type="spellStart"/>
+            <w:r>
+              <w:rPr>
+                <w:rFonts w:ascii="Consolas" w:eastAsiaTheme="minorHAnsi" w:hAnsi="Consolas" w:cs="Consolas"/>
+                <w:color w:val="0000FF"/>
+                <w:sz w:val="16"/>
+                <w:szCs w:val="19"/>
+                <w:lang w:val="en-GB" w:eastAsia="en-US"/>
+              </w:rPr>
+              <w:t>int</w:t>
+            </w:r>
+            <w:proofErr w:type="spellEnd"/>
+            <w:r>
+              <w:rPr>
+                <w:rFonts w:ascii="Consolas" w:eastAsiaTheme="minorHAnsi" w:hAnsi="Consolas" w:cs="Consolas"/>
+                <w:color w:val="000000"/>
+                <w:sz w:val="16"/>
+                <w:szCs w:val="19"/>
+                <w:lang w:val="en-GB" w:eastAsia="en-US"/>
+              </w:rPr>
+              <w:t xml:space="preserve"> </w:t>
+            </w:r>
+            <w:proofErr w:type="spellStart"/>
+            <w:r>
+              <w:rPr>
+                <w:rFonts w:ascii="Consolas" w:eastAsiaTheme="minorHAnsi" w:hAnsi="Consolas" w:cs="Consolas"/>
+                <w:color w:val="000000"/>
+                <w:sz w:val="16"/>
+                <w:szCs w:val="19"/>
+                <w:lang w:val="en-GB" w:eastAsia="en-US"/>
+              </w:rPr>
+              <w:t>selection_pressure</w:t>
+            </w:r>
+            <w:proofErr w:type="spellEnd"/>
+            <w:r>
+              <w:rPr>
+                <w:rFonts w:ascii="Consolas" w:eastAsiaTheme="minorHAnsi" w:hAnsi="Consolas" w:cs="Consolas"/>
+                <w:color w:val="000000"/>
+                <w:sz w:val="16"/>
+                <w:szCs w:val="19"/>
+                <w:lang w:val="en-GB" w:eastAsia="en-US"/>
+              </w:rPr>
+              <w:t xml:space="preserve"> = (</w:t>
+            </w:r>
+            <w:proofErr w:type="spellStart"/>
+            <w:r>
+              <w:rPr>
+                <w:rFonts w:ascii="Consolas" w:eastAsiaTheme="minorHAnsi" w:hAnsi="Consolas" w:cs="Consolas"/>
+                <w:color w:val="0000FF"/>
+                <w:sz w:val="16"/>
+                <w:szCs w:val="19"/>
+                <w:lang w:val="en-GB" w:eastAsia="en-US"/>
+              </w:rPr>
+              <w:t>int</w:t>
+            </w:r>
+            <w:proofErr w:type="spellEnd"/>
+            <w:r>
+              <w:rPr>
+                <w:rFonts w:ascii="Consolas" w:eastAsiaTheme="minorHAnsi" w:hAnsi="Consolas" w:cs="Consolas"/>
+                <w:color w:val="000000"/>
+                <w:sz w:val="16"/>
+                <w:szCs w:val="19"/>
+                <w:lang w:val="en-GB" w:eastAsia="en-US"/>
+              </w:rPr>
+              <w:t>)</w:t>
+            </w:r>
+            <w:proofErr w:type="spellStart"/>
+            <w:r>
+              <w:rPr>
+                <w:rFonts w:ascii="Consolas" w:eastAsiaTheme="minorHAnsi" w:hAnsi="Consolas" w:cs="Consolas"/>
+                <w:color w:val="000000"/>
+                <w:sz w:val="16"/>
+                <w:szCs w:val="19"/>
+                <w:lang w:val="en-GB" w:eastAsia="en-US"/>
+              </w:rPr>
+              <w:t>Pop_size</w:t>
+            </w:r>
+            <w:proofErr w:type="spellEnd"/>
+            <w:r>
+              <w:rPr>
+                <w:rFonts w:ascii="Consolas" w:eastAsiaTheme="minorHAnsi" w:hAnsi="Consolas" w:cs="Consolas"/>
+                <w:color w:val="000000"/>
+                <w:sz w:val="16"/>
+                <w:szCs w:val="19"/>
+                <w:lang w:val="en-GB" w:eastAsia="en-US"/>
+              </w:rPr>
+              <w:t>/6</w:t>
+            </w:r>
+            <w:r>
+              <w:rPr>
+                <w:rFonts w:ascii="Consolas" w:eastAsiaTheme="minorHAnsi" w:hAnsi="Consolas" w:cs="Consolas"/>
+                <w:color w:val="000000"/>
+                <w:sz w:val="16"/>
+                <w:szCs w:val="19"/>
+                <w:lang w:val="en-GB" w:eastAsia="en-US"/>
+              </w:rPr>
+              <w:t xml:space="preserve">; </w:t>
+            </w:r>
+            <w:r>
+              <w:rPr>
+                <w:rFonts w:ascii="Consolas" w:eastAsiaTheme="minorHAnsi" w:hAnsi="Consolas" w:cs="Consolas"/>
+                <w:color w:val="008000"/>
+                <w:sz w:val="16"/>
+                <w:szCs w:val="19"/>
+                <w:lang w:val="en-GB" w:eastAsia="en-US"/>
+              </w:rPr>
+              <w:t>// adjust selection pressure</w:t>
+            </w:r>
+          </w:p>
+          <w:p>
+            <w:pPr>
+              <w:autoSpaceDE w:val="0"/>
+              <w:autoSpaceDN w:val="0"/>
+              <w:adjustRightInd w:val="0"/>
+              <w:rPr>
+                <w:rFonts w:ascii="Consolas" w:eastAsiaTheme="minorHAnsi" w:hAnsi="Consolas" w:cs="Consolas"/>
+                <w:color w:val="000000"/>
+                <w:sz w:val="16"/>
+                <w:szCs w:val="19"/>
+                <w:lang w:val="en-GB" w:eastAsia="en-US"/>
+              </w:rPr>
+            </w:pPr>
+            <w:r>
+              <w:rPr>
+                <w:rFonts w:ascii="Consolas" w:eastAsiaTheme="minorHAnsi" w:hAnsi="Consolas" w:cs="Consolas"/>
+                <w:color w:val="000000"/>
+                <w:sz w:val="16"/>
+                <w:szCs w:val="19"/>
+                <w:lang w:val="en-GB" w:eastAsia="en-US"/>
+              </w:rPr>
+              <w:t xml:space="preserve">            </w:t>
+            </w:r>
+            <w:proofErr w:type="spellStart"/>
+            <w:r>
+              <w:rPr>
+                <w:rFonts w:ascii="Consolas" w:eastAsiaTheme="minorHAnsi" w:hAnsi="Consolas" w:cs="Consolas"/>
+                <w:color w:val="0000FF"/>
+                <w:sz w:val="16"/>
+                <w:szCs w:val="19"/>
+                <w:lang w:val="en-GB" w:eastAsia="en-US"/>
+              </w:rPr>
+              <w:t>int</w:t>
+            </w:r>
+            <w:proofErr w:type="spellEnd"/>
+            <w:r>
+              <w:rPr>
+                <w:rFonts w:ascii="Consolas" w:eastAsiaTheme="minorHAnsi" w:hAnsi="Consolas" w:cs="Consolas"/>
+                <w:color w:val="000000"/>
+                <w:sz w:val="16"/>
+                <w:szCs w:val="19"/>
+                <w:lang w:val="en-GB" w:eastAsia="en-US"/>
+              </w:rPr>
+              <w:t xml:space="preserve">[] tournament = </w:t>
+            </w:r>
+            <w:r>
+              <w:rPr>
+                <w:rFonts w:ascii="Consolas" w:eastAsiaTheme="minorHAnsi" w:hAnsi="Consolas" w:cs="Consolas"/>
+                <w:color w:val="0000FF"/>
+                <w:sz w:val="16"/>
+                <w:szCs w:val="19"/>
+                <w:lang w:val="en-GB" w:eastAsia="en-US"/>
+              </w:rPr>
+              <w:t>new</w:t>
+            </w:r>
+            <w:r>
+              <w:rPr>
+                <w:rFonts w:ascii="Consolas" w:eastAsiaTheme="minorHAnsi" w:hAnsi="Consolas" w:cs="Consolas"/>
+                <w:color w:val="000000"/>
+                <w:sz w:val="16"/>
+                <w:szCs w:val="19"/>
+                <w:lang w:val="en-GB" w:eastAsia="en-US"/>
+              </w:rPr>
+              <w:t xml:space="preserve"> </w:t>
+            </w:r>
+            <w:proofErr w:type="spellStart"/>
+            <w:r>
+              <w:rPr>
+                <w:rFonts w:ascii="Consolas" w:eastAsiaTheme="minorHAnsi" w:hAnsi="Consolas" w:cs="Consolas"/>
+                <w:color w:val="0000FF"/>
+                <w:sz w:val="16"/>
+                <w:szCs w:val="19"/>
+                <w:lang w:val="en-GB" w:eastAsia="en-US"/>
+              </w:rPr>
+              <w:t>int</w:t>
+            </w:r>
+            <w:proofErr w:type="spellEnd"/>
+            <w:r>
+              <w:rPr>
+                <w:rFonts w:ascii="Consolas" w:eastAsiaTheme="minorHAnsi" w:hAnsi="Consolas" w:cs="Consolas"/>
+                <w:color w:val="000000"/>
+                <w:sz w:val="16"/>
+                <w:szCs w:val="19"/>
+                <w:lang w:val="en-GB" w:eastAsia="en-US"/>
+              </w:rPr>
+              <w:t>[</w:t>
+            </w:r>
+            <w:proofErr w:type="spellStart"/>
+            <w:r>
+              <w:rPr>
+                <w:rFonts w:ascii="Consolas" w:eastAsiaTheme="minorHAnsi" w:hAnsi="Consolas" w:cs="Consolas"/>
+                <w:color w:val="000000"/>
+                <w:sz w:val="16"/>
+                <w:szCs w:val="19"/>
+                <w:lang w:val="en-GB" w:eastAsia="en-US"/>
+              </w:rPr>
+              <w:t>selection_pressure</w:t>
+            </w:r>
+            <w:proofErr w:type="spellEnd"/>
+            <w:r>
+              <w:rPr>
+                <w:rFonts w:ascii="Consolas" w:eastAsiaTheme="minorHAnsi" w:hAnsi="Consolas" w:cs="Consolas"/>
+                <w:color w:val="000000"/>
+                <w:sz w:val="16"/>
+                <w:szCs w:val="19"/>
+                <w:lang w:val="en-GB" w:eastAsia="en-US"/>
+              </w:rPr>
+              <w:t>];</w:t>
+            </w:r>
+          </w:p>
+          <w:p>
+            <w:pPr>
+              <w:autoSpaceDE w:val="0"/>
+              <w:autoSpaceDN w:val="0"/>
+              <w:adjustRightInd w:val="0"/>
+              <w:rPr>
+                <w:rFonts w:ascii="Consolas" w:eastAsiaTheme="minorHAnsi" w:hAnsi="Consolas" w:cs="Consolas"/>
+                <w:color w:val="000000"/>
+                <w:sz w:val="16"/>
+                <w:szCs w:val="19"/>
+                <w:lang w:val="en-GB" w:eastAsia="en-US"/>
+              </w:rPr>
+            </w:pPr>
+          </w:p>
+          <w:p>
+            <w:pPr>
+              <w:autoSpaceDE w:val="0"/>
+              <w:autoSpaceDN w:val="0"/>
+              <w:adjustRightInd w:val="0"/>
+              <w:rPr>
+                <w:rFonts w:ascii="Consolas" w:eastAsiaTheme="minorHAnsi" w:hAnsi="Consolas" w:cs="Consolas"/>
+                <w:color w:val="000000"/>
+                <w:sz w:val="16"/>
+                <w:szCs w:val="19"/>
+                <w:lang w:val="en-GB" w:eastAsia="en-US"/>
+              </w:rPr>
+            </w:pPr>
+            <w:r>
+              <w:rPr>
+                <w:rFonts w:ascii="Consolas" w:eastAsiaTheme="minorHAnsi" w:hAnsi="Consolas" w:cs="Consolas"/>
+                <w:color w:val="000000"/>
+                <w:sz w:val="16"/>
+                <w:szCs w:val="19"/>
+                <w:lang w:val="en-GB" w:eastAsia="en-US"/>
+              </w:rPr>
+              <w:t xml:space="preserve">            </w:t>
+            </w:r>
+            <w:r>
+              <w:rPr>
+                <w:rFonts w:ascii="Consolas" w:eastAsiaTheme="minorHAnsi" w:hAnsi="Consolas" w:cs="Consolas"/>
+                <w:color w:val="0000FF"/>
+                <w:sz w:val="16"/>
+                <w:szCs w:val="19"/>
+                <w:lang w:val="en-GB" w:eastAsia="en-US"/>
+              </w:rPr>
+              <w:t>for</w:t>
+            </w:r>
+            <w:r>
+              <w:rPr>
+                <w:rFonts w:ascii="Consolas" w:eastAsiaTheme="minorHAnsi" w:hAnsi="Consolas" w:cs="Consolas"/>
+                <w:color w:val="000000"/>
+                <w:sz w:val="16"/>
+                <w:szCs w:val="19"/>
+                <w:lang w:val="en-GB" w:eastAsia="en-US"/>
+              </w:rPr>
+              <w:t xml:space="preserve"> (</w:t>
+            </w:r>
+            <w:proofErr w:type="spellStart"/>
+            <w:r>
+              <w:rPr>
+                <w:rFonts w:ascii="Consolas" w:eastAsiaTheme="minorHAnsi" w:hAnsi="Consolas" w:cs="Consolas"/>
+                <w:color w:val="0000FF"/>
+                <w:sz w:val="16"/>
+                <w:szCs w:val="19"/>
+                <w:lang w:val="en-GB" w:eastAsia="en-US"/>
+              </w:rPr>
+              <w:t>int</w:t>
+            </w:r>
+            <w:proofErr w:type="spellEnd"/>
+            <w:r>
+              <w:rPr>
+                <w:rFonts w:ascii="Consolas" w:eastAsiaTheme="minorHAnsi" w:hAnsi="Consolas" w:cs="Consolas"/>
+                <w:color w:val="000000"/>
+                <w:sz w:val="16"/>
+                <w:szCs w:val="19"/>
+                <w:lang w:val="en-GB" w:eastAsia="en-US"/>
+              </w:rPr>
+              <w:t xml:space="preserve"> </w:t>
+            </w:r>
+            <w:proofErr w:type="spellStart"/>
+            <w:r>
+              <w:rPr>
+                <w:rFonts w:ascii="Consolas" w:eastAsiaTheme="minorHAnsi" w:hAnsi="Consolas" w:cs="Consolas"/>
+                <w:color w:val="000000"/>
+                <w:sz w:val="16"/>
+                <w:szCs w:val="19"/>
+                <w:lang w:val="en-GB" w:eastAsia="en-US"/>
+              </w:rPr>
+              <w:t>i</w:t>
+            </w:r>
+            <w:proofErr w:type="spellEnd"/>
+            <w:r>
+              <w:rPr>
+                <w:rFonts w:ascii="Consolas" w:eastAsiaTheme="minorHAnsi" w:hAnsi="Consolas" w:cs="Consolas"/>
+                <w:color w:val="000000"/>
+                <w:sz w:val="16"/>
+                <w:szCs w:val="19"/>
+                <w:lang w:val="en-GB" w:eastAsia="en-US"/>
+              </w:rPr>
+              <w:t xml:space="preserve"> = 0; </w:t>
+            </w:r>
+            <w:proofErr w:type="spellStart"/>
+            <w:r>
+              <w:rPr>
+                <w:rFonts w:ascii="Consolas" w:eastAsiaTheme="minorHAnsi" w:hAnsi="Consolas" w:cs="Consolas"/>
+                <w:color w:val="000000"/>
+                <w:sz w:val="16"/>
+                <w:szCs w:val="19"/>
+                <w:lang w:val="en-GB" w:eastAsia="en-US"/>
+              </w:rPr>
+              <w:t>i</w:t>
+            </w:r>
+            <w:proofErr w:type="spellEnd"/>
+            <w:r>
+              <w:rPr>
+                <w:rFonts w:ascii="Consolas" w:eastAsiaTheme="minorHAnsi" w:hAnsi="Consolas" w:cs="Consolas"/>
+                <w:color w:val="000000"/>
+                <w:sz w:val="16"/>
+                <w:szCs w:val="19"/>
+                <w:lang w:val="en-GB" w:eastAsia="en-US"/>
+              </w:rPr>
+              <w:t xml:space="preserve"> &lt; </w:t>
+            </w:r>
+            <w:proofErr w:type="spellStart"/>
+            <w:r>
+              <w:rPr>
+                <w:rFonts w:ascii="Consolas" w:eastAsiaTheme="minorHAnsi" w:hAnsi="Consolas" w:cs="Consolas"/>
+                <w:color w:val="000000"/>
+                <w:sz w:val="16"/>
+                <w:szCs w:val="19"/>
+                <w:lang w:val="en-GB" w:eastAsia="en-US"/>
+              </w:rPr>
+              <w:t>selection_pressure</w:t>
+            </w:r>
+            <w:proofErr w:type="spellEnd"/>
+            <w:r>
+              <w:rPr>
+                <w:rFonts w:ascii="Consolas" w:eastAsiaTheme="minorHAnsi" w:hAnsi="Consolas" w:cs="Consolas"/>
+                <w:color w:val="000000"/>
+                <w:sz w:val="16"/>
+                <w:szCs w:val="19"/>
+                <w:lang w:val="en-GB" w:eastAsia="en-US"/>
+              </w:rPr>
+              <w:t xml:space="preserve">; </w:t>
+            </w:r>
+            <w:proofErr w:type="spellStart"/>
+            <w:r>
+              <w:rPr>
+                <w:rFonts w:ascii="Consolas" w:eastAsiaTheme="minorHAnsi" w:hAnsi="Consolas" w:cs="Consolas"/>
+                <w:color w:val="000000"/>
+                <w:sz w:val="16"/>
+                <w:szCs w:val="19"/>
+                <w:lang w:val="en-GB" w:eastAsia="en-US"/>
+              </w:rPr>
+              <w:t>i</w:t>
+            </w:r>
+            <w:proofErr w:type="spellEnd"/>
+            <w:r>
+              <w:rPr>
+                <w:rFonts w:ascii="Consolas" w:eastAsiaTheme="minorHAnsi" w:hAnsi="Consolas" w:cs="Consolas"/>
+                <w:color w:val="000000"/>
+                <w:sz w:val="16"/>
+                <w:szCs w:val="19"/>
+                <w:lang w:val="en-GB" w:eastAsia="en-US"/>
+              </w:rPr>
+              <w:t>++)</w:t>
+            </w:r>
+          </w:p>
+          <w:p>
+            <w:pPr>
+              <w:autoSpaceDE w:val="0"/>
+              <w:autoSpaceDN w:val="0"/>
+              <w:adjustRightInd w:val="0"/>
+              <w:rPr>
+                <w:rFonts w:ascii="Consolas" w:eastAsiaTheme="minorHAnsi" w:hAnsi="Consolas" w:cs="Consolas"/>
+                <w:color w:val="000000"/>
+                <w:sz w:val="16"/>
+                <w:szCs w:val="19"/>
+                <w:lang w:val="en-GB" w:eastAsia="en-US"/>
+              </w:rPr>
+            </w:pPr>
+            <w:r>
+              <w:rPr>
+                <w:rFonts w:ascii="Consolas" w:eastAsiaTheme="minorHAnsi" w:hAnsi="Consolas" w:cs="Consolas"/>
+                <w:color w:val="000000"/>
+                <w:sz w:val="16"/>
+                <w:szCs w:val="19"/>
+                <w:lang w:val="en-GB" w:eastAsia="en-US"/>
+              </w:rPr>
+              <w:t xml:space="preserve">            {</w:t>
+            </w:r>
+          </w:p>
+          <w:p>
+            <w:pPr>
+              <w:autoSpaceDE w:val="0"/>
+              <w:autoSpaceDN w:val="0"/>
+              <w:adjustRightInd w:val="0"/>
+              <w:rPr>
+                <w:rFonts w:ascii="Consolas" w:eastAsiaTheme="minorHAnsi" w:hAnsi="Consolas" w:cs="Consolas"/>
+                <w:color w:val="000000"/>
+                <w:sz w:val="16"/>
+                <w:szCs w:val="19"/>
+                <w:lang w:val="en-GB" w:eastAsia="en-US"/>
+              </w:rPr>
+            </w:pPr>
+            <w:r>
+              <w:rPr>
+                <w:rFonts w:ascii="Consolas" w:eastAsiaTheme="minorHAnsi" w:hAnsi="Consolas" w:cs="Consolas"/>
+                <w:color w:val="000000"/>
+                <w:sz w:val="16"/>
+                <w:szCs w:val="19"/>
+                <w:lang w:val="en-GB" w:eastAsia="en-US"/>
+              </w:rPr>
+              <w:t xml:space="preserve">                tournament[</w:t>
+            </w:r>
+            <w:proofErr w:type="spellStart"/>
+            <w:r>
+              <w:rPr>
+                <w:rFonts w:ascii="Consolas" w:eastAsiaTheme="minorHAnsi" w:hAnsi="Consolas" w:cs="Consolas"/>
+                <w:color w:val="000000"/>
+                <w:sz w:val="16"/>
+                <w:szCs w:val="19"/>
+                <w:lang w:val="en-GB" w:eastAsia="en-US"/>
+              </w:rPr>
+              <w:t>i</w:t>
+            </w:r>
+            <w:proofErr w:type="spellEnd"/>
+            <w:r>
+              <w:rPr>
+                <w:rFonts w:ascii="Consolas" w:eastAsiaTheme="minorHAnsi" w:hAnsi="Consolas" w:cs="Consolas"/>
+                <w:color w:val="000000"/>
+                <w:sz w:val="16"/>
+                <w:szCs w:val="19"/>
+                <w:lang w:val="en-GB" w:eastAsia="en-US"/>
+              </w:rPr>
+              <w:t xml:space="preserve">] = </w:t>
+            </w:r>
+            <w:proofErr w:type="spellStart"/>
+            <w:r>
+              <w:rPr>
+                <w:rFonts w:ascii="Consolas" w:eastAsiaTheme="minorHAnsi" w:hAnsi="Consolas" w:cs="Consolas"/>
+                <w:color w:val="2B91AF"/>
+                <w:sz w:val="16"/>
+                <w:szCs w:val="19"/>
+                <w:lang w:val="en-GB" w:eastAsia="en-US"/>
+              </w:rPr>
+              <w:t>Population</w:t>
+            </w:r>
+            <w:r>
+              <w:rPr>
+                <w:rFonts w:ascii="Consolas" w:eastAsiaTheme="minorHAnsi" w:hAnsi="Consolas" w:cs="Consolas"/>
+                <w:color w:val="000000"/>
+                <w:sz w:val="16"/>
+                <w:szCs w:val="19"/>
+                <w:lang w:val="en-GB" w:eastAsia="en-US"/>
+              </w:rPr>
+              <w:t>.rand.Next</w:t>
+            </w:r>
+            <w:proofErr w:type="spellEnd"/>
+            <w:r>
+              <w:rPr>
+                <w:rFonts w:ascii="Consolas" w:eastAsiaTheme="minorHAnsi" w:hAnsi="Consolas" w:cs="Consolas"/>
+                <w:color w:val="000000"/>
+                <w:sz w:val="16"/>
+                <w:szCs w:val="19"/>
+                <w:lang w:val="en-GB" w:eastAsia="en-US"/>
+              </w:rPr>
+              <w:t xml:space="preserve">(0, </w:t>
+            </w:r>
+            <w:proofErr w:type="spellStart"/>
+            <w:r>
+              <w:rPr>
+                <w:rFonts w:ascii="Consolas" w:eastAsiaTheme="minorHAnsi" w:hAnsi="Consolas" w:cs="Consolas"/>
+                <w:color w:val="000000"/>
+                <w:sz w:val="16"/>
+                <w:szCs w:val="19"/>
+                <w:lang w:val="en-GB" w:eastAsia="en-US"/>
+              </w:rPr>
+              <w:t>Pop_size</w:t>
+            </w:r>
+            <w:proofErr w:type="spellEnd"/>
+            <w:r>
+              <w:rPr>
+                <w:rFonts w:ascii="Consolas" w:eastAsiaTheme="minorHAnsi" w:hAnsi="Consolas" w:cs="Consolas"/>
+                <w:color w:val="000000"/>
+                <w:sz w:val="16"/>
+                <w:szCs w:val="19"/>
+                <w:lang w:val="en-GB" w:eastAsia="en-US"/>
+              </w:rPr>
+              <w:t xml:space="preserve"> - 1);</w:t>
+            </w:r>
+          </w:p>
+          <w:p>
+            <w:pPr>
+              <w:autoSpaceDE w:val="0"/>
+              <w:autoSpaceDN w:val="0"/>
+              <w:adjustRightInd w:val="0"/>
+              <w:rPr>
+                <w:rFonts w:ascii="Consolas" w:eastAsiaTheme="minorHAnsi" w:hAnsi="Consolas" w:cs="Consolas"/>
+                <w:color w:val="000000"/>
+                <w:sz w:val="16"/>
+                <w:szCs w:val="19"/>
+                <w:lang w:val="en-GB" w:eastAsia="en-US"/>
+              </w:rPr>
+            </w:pPr>
+            <w:r>
+              <w:rPr>
+                <w:rFonts w:ascii="Consolas" w:eastAsiaTheme="minorHAnsi" w:hAnsi="Consolas" w:cs="Consolas"/>
+                <w:color w:val="000000"/>
+                <w:sz w:val="16"/>
+                <w:szCs w:val="19"/>
+                <w:lang w:val="en-GB" w:eastAsia="en-US"/>
+              </w:rPr>
+              <w:t xml:space="preserve">            }</w:t>
+            </w:r>
+          </w:p>
+          <w:p>
+            <w:pPr>
+              <w:autoSpaceDE w:val="0"/>
+              <w:autoSpaceDN w:val="0"/>
+              <w:adjustRightInd w:val="0"/>
+              <w:rPr>
+                <w:rFonts w:ascii="Consolas" w:eastAsiaTheme="minorHAnsi" w:hAnsi="Consolas" w:cs="Consolas"/>
+                <w:color w:val="000000"/>
+                <w:sz w:val="16"/>
+                <w:szCs w:val="19"/>
+                <w:lang w:val="en-GB" w:eastAsia="en-US"/>
+              </w:rPr>
+            </w:pPr>
+          </w:p>
+          <w:p>
+            <w:pPr>
+              <w:autoSpaceDE w:val="0"/>
+              <w:autoSpaceDN w:val="0"/>
+              <w:adjustRightInd w:val="0"/>
+              <w:rPr>
+                <w:rFonts w:ascii="Consolas" w:eastAsiaTheme="minorHAnsi" w:hAnsi="Consolas" w:cs="Consolas"/>
+                <w:color w:val="000000"/>
+                <w:sz w:val="16"/>
+                <w:szCs w:val="19"/>
+                <w:lang w:val="en-GB" w:eastAsia="en-US"/>
+              </w:rPr>
+            </w:pPr>
+            <w:r>
+              <w:rPr>
+                <w:rFonts w:ascii="Consolas" w:eastAsiaTheme="minorHAnsi" w:hAnsi="Consolas" w:cs="Consolas"/>
+                <w:color w:val="000000"/>
+                <w:sz w:val="16"/>
+                <w:szCs w:val="19"/>
+                <w:lang w:val="en-GB" w:eastAsia="en-US"/>
+              </w:rPr>
+              <w:t xml:space="preserve">            </w:t>
+            </w:r>
+            <w:proofErr w:type="spellStart"/>
+            <w:r>
+              <w:rPr>
+                <w:rFonts w:ascii="Consolas" w:eastAsiaTheme="minorHAnsi" w:hAnsi="Consolas" w:cs="Consolas"/>
+                <w:color w:val="2B91AF"/>
+                <w:sz w:val="16"/>
+                <w:szCs w:val="19"/>
+                <w:lang w:val="en-GB" w:eastAsia="en-US"/>
+              </w:rPr>
+              <w:t>Array</w:t>
+            </w:r>
+            <w:r>
+              <w:rPr>
+                <w:rFonts w:ascii="Consolas" w:eastAsiaTheme="minorHAnsi" w:hAnsi="Consolas" w:cs="Consolas"/>
+                <w:color w:val="000000"/>
+                <w:sz w:val="16"/>
+                <w:szCs w:val="19"/>
+                <w:lang w:val="en-GB" w:eastAsia="en-US"/>
+              </w:rPr>
+              <w:t>.Sort</w:t>
+            </w:r>
+            <w:proofErr w:type="spellEnd"/>
+            <w:r>
+              <w:rPr>
+                <w:rFonts w:ascii="Consolas" w:eastAsiaTheme="minorHAnsi" w:hAnsi="Consolas" w:cs="Consolas"/>
+                <w:color w:val="000000"/>
+                <w:sz w:val="16"/>
+                <w:szCs w:val="19"/>
+                <w:lang w:val="en-GB" w:eastAsia="en-US"/>
+              </w:rPr>
+              <w:t>(tournament);</w:t>
+            </w:r>
+          </w:p>
+          <w:p>
+            <w:pPr>
+              <w:autoSpaceDE w:val="0"/>
+              <w:autoSpaceDN w:val="0"/>
+              <w:adjustRightInd w:val="0"/>
+              <w:rPr>
+                <w:rFonts w:ascii="Consolas" w:eastAsiaTheme="minorHAnsi" w:hAnsi="Consolas" w:cs="Consolas"/>
+                <w:color w:val="000000"/>
+                <w:sz w:val="16"/>
+                <w:szCs w:val="19"/>
+                <w:lang w:val="en-GB" w:eastAsia="en-US"/>
+              </w:rPr>
+            </w:pPr>
+            <w:r>
+              <w:rPr>
+                <w:rFonts w:ascii="Consolas" w:eastAsiaTheme="minorHAnsi" w:hAnsi="Consolas" w:cs="Consolas"/>
+                <w:color w:val="000000"/>
+                <w:sz w:val="16"/>
+                <w:szCs w:val="19"/>
+                <w:lang w:val="en-GB" w:eastAsia="en-US"/>
+              </w:rPr>
+              <w:t xml:space="preserve">            </w:t>
+            </w:r>
+            <w:r>
+              <w:rPr>
+                <w:rFonts w:ascii="Consolas" w:eastAsiaTheme="minorHAnsi" w:hAnsi="Consolas" w:cs="Consolas"/>
+                <w:color w:val="0000FF"/>
+                <w:sz w:val="16"/>
+                <w:szCs w:val="19"/>
+                <w:lang w:val="en-GB" w:eastAsia="en-US"/>
+              </w:rPr>
+              <w:t>return</w:t>
+            </w:r>
+            <w:r>
+              <w:rPr>
+                <w:rFonts w:ascii="Consolas" w:eastAsiaTheme="minorHAnsi" w:hAnsi="Consolas" w:cs="Consolas"/>
+                <w:color w:val="000000"/>
+                <w:sz w:val="16"/>
+                <w:szCs w:val="19"/>
+                <w:lang w:val="en-GB" w:eastAsia="en-US"/>
+              </w:rPr>
+              <w:t xml:space="preserve"> pop[</w:t>
+            </w:r>
+            <w:proofErr w:type="spellStart"/>
+            <w:r>
+              <w:rPr>
+                <w:rFonts w:ascii="Consolas" w:eastAsiaTheme="minorHAnsi" w:hAnsi="Consolas" w:cs="Consolas"/>
+                <w:color w:val="000000"/>
+                <w:sz w:val="16"/>
+                <w:szCs w:val="19"/>
+                <w:lang w:val="en-GB" w:eastAsia="en-US"/>
+              </w:rPr>
+              <w:t>tournament.Last</w:t>
+            </w:r>
+            <w:proofErr w:type="spellEnd"/>
+            <w:r>
+              <w:rPr>
+                <w:rFonts w:ascii="Consolas" w:eastAsiaTheme="minorHAnsi" w:hAnsi="Consolas" w:cs="Consolas"/>
+                <w:color w:val="000000"/>
+                <w:sz w:val="16"/>
+                <w:szCs w:val="19"/>
+                <w:lang w:val="en-GB" w:eastAsia="en-US"/>
+              </w:rPr>
+              <w:t>&lt;</w:t>
+            </w:r>
+            <w:proofErr w:type="spellStart"/>
+            <w:r>
+              <w:rPr>
+                <w:rFonts w:ascii="Consolas" w:eastAsiaTheme="minorHAnsi" w:hAnsi="Consolas" w:cs="Consolas"/>
+                <w:color w:val="0000FF"/>
+                <w:sz w:val="16"/>
+                <w:szCs w:val="19"/>
+                <w:lang w:val="en-GB" w:eastAsia="en-US"/>
+              </w:rPr>
+              <w:t>int</w:t>
+            </w:r>
+            <w:proofErr w:type="spellEnd"/>
+            <w:r>
+              <w:rPr>
+                <w:rFonts w:ascii="Consolas" w:eastAsiaTheme="minorHAnsi" w:hAnsi="Consolas" w:cs="Consolas"/>
+                <w:color w:val="000000"/>
+                <w:sz w:val="16"/>
+                <w:szCs w:val="19"/>
+                <w:lang w:val="en-GB" w:eastAsia="en-US"/>
+              </w:rPr>
+              <w:t>&gt;()];</w:t>
+            </w:r>
+          </w:p>
+          <w:p>
+            <w:pPr>
+              <w:spacing w:after="120" w:line="280" w:lineRule="atLeast"/>
+              <w:jc w:val="both"/>
+              <w:rPr>
+                <w:rFonts w:ascii="Times New Roman" w:hAnsi="Times New Roman"/>
+                <w:sz w:val="22"/>
+                <w:szCs w:val="22"/>
+              </w:rPr>
+            </w:pPr>
+            <w:r>
+              <w:rPr>
+                <w:rFonts w:ascii="Consolas" w:eastAsiaTheme="minorHAnsi" w:hAnsi="Consolas" w:cs="Consolas"/>
+                <w:color w:val="000000"/>
+                <w:sz w:val="16"/>
+                <w:szCs w:val="19"/>
+                <w:lang w:val="en-GB" w:eastAsia="en-US"/>
+              </w:rPr>
+              <w:t xml:space="preserve">        </w:t>
+            </w:r>
+            <w:r>
+              <w:rPr>
+                <w:rFonts w:ascii="Consolas" w:eastAsiaTheme="minorHAnsi" w:hAnsi="Consolas" w:cs="Consolas"/>
+                <w:color w:val="000000"/>
+                <w:sz w:val="16"/>
+                <w:szCs w:val="19"/>
+                <w:lang w:eastAsia="en-US"/>
+              </w:rPr>
+              <w:t>}</w:t>
+            </w:r>
+          </w:p>
+        </w:tc>
+      </w:tr>
+    </w:tbl>
+    <w:p>
+      <w:pPr>
+        <w:spacing w:after="120" w:line="280" w:lineRule="atLeast"/>
+        <w:jc w:val="both"/>
+        <w:rPr>
+          <w:rFonts w:ascii="Times New Roman" w:hAnsi="Times New Roman"/>
+          <w:sz w:val="22"/>
+          <w:szCs w:val="22"/>
+        </w:rPr>
+      </w:pPr>
+    </w:p>
+    <w:p>
+      <w:pPr>
+        <w:spacing w:after="120" w:line="280" w:lineRule="atLeast"/>
+        <w:ind w:left="426" w:hanging="426"/>
+        <w:jc w:val="both"/>
+        <w:rPr>
+          <w:rFonts w:cs="Arial"/>
+          <w:b/>
+          <w:smallCaps/>
+          <w:sz w:val="22"/>
+          <w:szCs w:val="20"/>
+        </w:rPr>
+      </w:pPr>
+    </w:p>
+    <w:p>
+      <w:pPr>
+        <w:spacing w:after="120" w:line="280" w:lineRule="atLeast"/>
+        <w:ind w:left="426" w:hanging="426"/>
+        <w:jc w:val="both"/>
+        <w:rPr>
+          <w:rFonts w:cs="Arial"/>
+          <w:b/>
+          <w:smallCaps/>
+          <w:sz w:val="22"/>
+          <w:szCs w:val="20"/>
+        </w:rPr>
+      </w:pPr>
+      <w:r>
+        <w:rPr>
+          <w:rFonts w:cs="Arial"/>
+          <w:b/>
+          <w:smallCaps/>
+          <w:sz w:val="22"/>
+          <w:szCs w:val="20"/>
+        </w:rPr>
         <w:t>4.7.</w:t>
       </w:r>
       <w:r>
@@ -18815,7 +21150,6 @@
           <w:smallCaps/>
           <w:szCs w:val="20"/>
         </w:rPr>
-        <w:lastRenderedPageBreak/>
         <w:t>4.7</w:t>
       </w:r>
       <w:r>
@@ -18854,7 +21188,6 @@
     <w:p>
       <w:pPr>
         <w:spacing w:after="120" w:line="280" w:lineRule="atLeast"/>
-        <w:ind w:left="567" w:hanging="567"/>
         <w:jc w:val="both"/>
         <w:rPr>
           <w:rFonts w:cs="Arial"/>
@@ -18862,6 +21195,8 @@
           <w:szCs w:val="20"/>
         </w:rPr>
       </w:pPr>
+      <w:bookmarkStart w:id="0" w:name="_GoBack"/>
+      <w:bookmarkEnd w:id="0"/>
     </w:p>
     <w:p>
       <w:pPr>

</xml_diff>